<commit_message>
creation chap 13 - Vaelya
</commit_message>
<xml_diff>
--- a/Chapitres terminés/Chapitre 8 - Vaelya.docx
+++ b/Chapitres terminés/Chapitre 8 - Vaelya.docx
@@ -29,71 +29,208 @@
           <w:sz w:val="32"/>
           <w:szCs w:val="32"/>
         </w:rPr>
-        <w:t xml:space="preserve"> – Vaelya</w:t>
-      </w:r>
-    </w:p>
-    <w:p>
-      <w:pPr>
-        <w:pStyle w:val="Sansinterligne"/>
-        <w:jc w:val="center"/>
+        <w:t xml:space="preserve"> – </w:t>
+      </w:r>
+      <w:proofErr w:type="spellStart"/>
+      <w:r>
         <w:rPr>
           <w:rFonts w:ascii="Times New Roman" w:hAnsi="Times New Roman" w:cs="Times New Roman"/>
           <w:b/>
           <w:sz w:val="32"/>
           <w:szCs w:val="32"/>
         </w:rPr>
-      </w:pPr>
-    </w:p>
-    <w:p>
-      <w:pPr>
-        <w:pStyle w:val="Sansinterligne"/>
-        <w:ind w:firstLine="709"/>
-        <w:jc w:val="both"/>
-        <w:rPr>
-          <w:rFonts w:ascii="Times New Roman" w:hAnsi="Times New Roman" w:cs="Times New Roman"/>
-          <w:sz w:val="24"/>
-          <w:szCs w:val="24"/>
-        </w:rPr>
-      </w:pPr>
-      <w:r>
-        <w:rPr>
-          <w:rFonts w:ascii="Times New Roman" w:hAnsi="Times New Roman" w:cs="Times New Roman"/>
-          <w:sz w:val="24"/>
-          <w:szCs w:val="24"/>
-        </w:rPr>
-        <w:t>Cela faisait plus d’une semaine que Vaelya et sa sœur avaient été jetées dans une cellule, suite au meurtre du Lord Commandant de la Garde. Lord Valmont Sandorins avait été tué sur le coup, et l’on n’avait rien pu faire pour lui. Les recrues qui venaient de prêter serment avaient toutes pu voir Valyra qui se tenait à une fenêtre, et la flèche semblait venir de là.</w:t>
-      </w:r>
-      <w:r>
-        <w:rPr>
-          <w:rFonts w:ascii="Times New Roman" w:hAnsi="Times New Roman" w:cs="Times New Roman"/>
-          <w:sz w:val="24"/>
-          <w:szCs w:val="24"/>
-        </w:rPr>
-        <w:t xml:space="preserve"> Vaelya n’avait jamais cru que sa sœur pouvait être le tireur mystérieux.</w:t>
-      </w:r>
-      <w:r>
-        <w:rPr>
-          <w:rFonts w:ascii="Times New Roman" w:hAnsi="Times New Roman" w:cs="Times New Roman"/>
-          <w:sz w:val="24"/>
-          <w:szCs w:val="24"/>
-        </w:rPr>
-        <w:t xml:space="preserve"> C’était quelqu’un d’autre, mais qui ? Valyra lui avait affirmé qu’elle avait vu un homme à une fenêtre voisine, mais qu’il avait disparu juste après la mort du Lord Commandant. Des hommes </w:t>
-      </w:r>
-      <w:r>
-        <w:rPr>
-          <w:rFonts w:ascii="Times New Roman" w:hAnsi="Times New Roman" w:cs="Times New Roman"/>
-          <w:sz w:val="24"/>
-          <w:szCs w:val="24"/>
-        </w:rPr>
-        <w:t>étaient venus arrêter Valyra, sur la foi du</w:t>
-      </w:r>
-      <w:r>
-        <w:rPr>
-          <w:rFonts w:ascii="Times New Roman" w:hAnsi="Times New Roman" w:cs="Times New Roman"/>
-          <w:sz w:val="24"/>
-          <w:szCs w:val="24"/>
-        </w:rPr>
-        <w:t xml:space="preserve"> témoignage des recrues. Seul Jory n’avait pas témoigné contre </w:t>
+        <w:t>Vaelya</w:t>
+      </w:r>
+      <w:proofErr w:type="spellEnd"/>
+    </w:p>
+    <w:p>
+      <w:pPr>
+        <w:pStyle w:val="Sansinterligne"/>
+        <w:jc w:val="center"/>
+        <w:rPr>
+          <w:rFonts w:ascii="Times New Roman" w:hAnsi="Times New Roman" w:cs="Times New Roman"/>
+          <w:b/>
+          <w:sz w:val="32"/>
+          <w:szCs w:val="32"/>
+        </w:rPr>
+      </w:pPr>
+    </w:p>
+    <w:p>
+      <w:pPr>
+        <w:pStyle w:val="Sansinterligne"/>
+        <w:ind w:firstLine="709"/>
+        <w:jc w:val="both"/>
+        <w:rPr>
+          <w:rFonts w:ascii="Times New Roman" w:hAnsi="Times New Roman" w:cs="Times New Roman"/>
+          <w:sz w:val="24"/>
+          <w:szCs w:val="24"/>
+        </w:rPr>
+      </w:pPr>
+      <w:r>
+        <w:rPr>
+          <w:rFonts w:ascii="Times New Roman" w:hAnsi="Times New Roman" w:cs="Times New Roman"/>
+          <w:sz w:val="24"/>
+          <w:szCs w:val="24"/>
+        </w:rPr>
+        <w:t xml:space="preserve">Cela faisait plus d’une semaine que </w:t>
+      </w:r>
+      <w:proofErr w:type="spellStart"/>
+      <w:r>
+        <w:rPr>
+          <w:rFonts w:ascii="Times New Roman" w:hAnsi="Times New Roman" w:cs="Times New Roman"/>
+          <w:sz w:val="24"/>
+          <w:szCs w:val="24"/>
+        </w:rPr>
+        <w:t>Vaelya</w:t>
+      </w:r>
+      <w:proofErr w:type="spellEnd"/>
+      <w:r>
+        <w:rPr>
+          <w:rFonts w:ascii="Times New Roman" w:hAnsi="Times New Roman" w:cs="Times New Roman"/>
+          <w:sz w:val="24"/>
+          <w:szCs w:val="24"/>
+        </w:rPr>
+        <w:t xml:space="preserve"> et sa sœur avaient été jetées dans une cellule, suite au meurtre du Lord Commandant de la Garde. Lord Valmont </w:t>
+      </w:r>
+      <w:proofErr w:type="spellStart"/>
+      <w:r>
+        <w:rPr>
+          <w:rFonts w:ascii="Times New Roman" w:hAnsi="Times New Roman" w:cs="Times New Roman"/>
+          <w:sz w:val="24"/>
+          <w:szCs w:val="24"/>
+        </w:rPr>
+        <w:t>Sandorins</w:t>
+      </w:r>
+      <w:proofErr w:type="spellEnd"/>
+      <w:r>
+        <w:rPr>
+          <w:rFonts w:ascii="Times New Roman" w:hAnsi="Times New Roman" w:cs="Times New Roman"/>
+          <w:sz w:val="24"/>
+          <w:szCs w:val="24"/>
+        </w:rPr>
+        <w:t xml:space="preserve"> avait été tué sur le coup, et l’on n’avait rien pu faire pour lui. Les recrues qui venaient de prêter serment avaient toutes pu voir </w:t>
+      </w:r>
+      <w:proofErr w:type="spellStart"/>
+      <w:r>
+        <w:rPr>
+          <w:rFonts w:ascii="Times New Roman" w:hAnsi="Times New Roman" w:cs="Times New Roman"/>
+          <w:sz w:val="24"/>
+          <w:szCs w:val="24"/>
+        </w:rPr>
+        <w:t>Valyra</w:t>
+      </w:r>
+      <w:proofErr w:type="spellEnd"/>
+      <w:r>
+        <w:rPr>
+          <w:rFonts w:ascii="Times New Roman" w:hAnsi="Times New Roman" w:cs="Times New Roman"/>
+          <w:sz w:val="24"/>
+          <w:szCs w:val="24"/>
+        </w:rPr>
+        <w:t xml:space="preserve"> qui se tenait à une fenêtre, et la flèche semblait venir de là.</w:t>
+      </w:r>
+      <w:r>
+        <w:rPr>
+          <w:rFonts w:ascii="Times New Roman" w:hAnsi="Times New Roman" w:cs="Times New Roman"/>
+          <w:sz w:val="24"/>
+          <w:szCs w:val="24"/>
+        </w:rPr>
+        <w:t xml:space="preserve"> </w:t>
+      </w:r>
+      <w:proofErr w:type="spellStart"/>
+      <w:r>
+        <w:rPr>
+          <w:rFonts w:ascii="Times New Roman" w:hAnsi="Times New Roman" w:cs="Times New Roman"/>
+          <w:sz w:val="24"/>
+          <w:szCs w:val="24"/>
+        </w:rPr>
+        <w:t>Vaelya</w:t>
+      </w:r>
+      <w:proofErr w:type="spellEnd"/>
+      <w:r>
+        <w:rPr>
+          <w:rFonts w:ascii="Times New Roman" w:hAnsi="Times New Roman" w:cs="Times New Roman"/>
+          <w:sz w:val="24"/>
+          <w:szCs w:val="24"/>
+        </w:rPr>
+        <w:t xml:space="preserve"> n’avait jamais cru que sa sœur pouvait être le tireur mystérieux.</w:t>
+      </w:r>
+      <w:r>
+        <w:rPr>
+          <w:rFonts w:ascii="Times New Roman" w:hAnsi="Times New Roman" w:cs="Times New Roman"/>
+          <w:sz w:val="24"/>
+          <w:szCs w:val="24"/>
+        </w:rPr>
+        <w:t xml:space="preserve"> C’était quelqu’un d’autre, mais qui ? </w:t>
+      </w:r>
+      <w:proofErr w:type="spellStart"/>
+      <w:r>
+        <w:rPr>
+          <w:rFonts w:ascii="Times New Roman" w:hAnsi="Times New Roman" w:cs="Times New Roman"/>
+          <w:sz w:val="24"/>
+          <w:szCs w:val="24"/>
+        </w:rPr>
+        <w:t>Valyra</w:t>
+      </w:r>
+      <w:proofErr w:type="spellEnd"/>
+      <w:r>
+        <w:rPr>
+          <w:rFonts w:ascii="Times New Roman" w:hAnsi="Times New Roman" w:cs="Times New Roman"/>
+          <w:sz w:val="24"/>
+          <w:szCs w:val="24"/>
+        </w:rPr>
+        <w:t xml:space="preserve"> lui avait affirmé qu’elle avait vu un homme à une fenêtre voisine, mais qu’il avait disparu juste après la mort du Lord Commandant. Des hommes </w:t>
+      </w:r>
+      <w:r>
+        <w:rPr>
+          <w:rFonts w:ascii="Times New Roman" w:hAnsi="Times New Roman" w:cs="Times New Roman"/>
+          <w:sz w:val="24"/>
+          <w:szCs w:val="24"/>
+        </w:rPr>
+        <w:t xml:space="preserve">étaient venus arrêter </w:t>
+      </w:r>
+      <w:proofErr w:type="spellStart"/>
+      <w:r>
+        <w:rPr>
+          <w:rFonts w:ascii="Times New Roman" w:hAnsi="Times New Roman" w:cs="Times New Roman"/>
+          <w:sz w:val="24"/>
+          <w:szCs w:val="24"/>
+        </w:rPr>
+        <w:t>Valyra</w:t>
+      </w:r>
+      <w:proofErr w:type="spellEnd"/>
+      <w:r>
+        <w:rPr>
+          <w:rFonts w:ascii="Times New Roman" w:hAnsi="Times New Roman" w:cs="Times New Roman"/>
+          <w:sz w:val="24"/>
+          <w:szCs w:val="24"/>
+        </w:rPr>
+        <w:t>, sur la foi du</w:t>
+      </w:r>
+      <w:r>
+        <w:rPr>
+          <w:rFonts w:ascii="Times New Roman" w:hAnsi="Times New Roman" w:cs="Times New Roman"/>
+          <w:sz w:val="24"/>
+          <w:szCs w:val="24"/>
+        </w:rPr>
+        <w:t xml:space="preserve"> témoignage des recrues. Seul </w:t>
+      </w:r>
+      <w:proofErr w:type="spellStart"/>
+      <w:r>
+        <w:rPr>
+          <w:rFonts w:ascii="Times New Roman" w:hAnsi="Times New Roman" w:cs="Times New Roman"/>
+          <w:sz w:val="24"/>
+          <w:szCs w:val="24"/>
+        </w:rPr>
+        <w:t>Jory</w:t>
+      </w:r>
+      <w:proofErr w:type="spellEnd"/>
+      <w:r>
+        <w:rPr>
+          <w:rFonts w:ascii="Times New Roman" w:hAnsi="Times New Roman" w:cs="Times New Roman"/>
+          <w:sz w:val="24"/>
+          <w:szCs w:val="24"/>
+        </w:rPr>
+        <w:t xml:space="preserve"> n’avait pas témoigné contre </w:t>
       </w:r>
       <w:r>
         <w:rPr>
@@ -123,13 +260,59 @@
           <w:szCs w:val="24"/>
         </w:rPr>
       </w:pPr>
-      <w:r>
-        <w:rPr>
-          <w:rFonts w:ascii="Times New Roman" w:hAnsi="Times New Roman" w:cs="Times New Roman"/>
-          <w:sz w:val="24"/>
-          <w:szCs w:val="24"/>
-        </w:rPr>
-        <w:t>Vaelya avait tout fait pour les dissuader, mais ils l’avaient emmenée aussi, comme complice présumée. L’homme qui les accusait était ser Lorel Barton, un capitaine du Lord Commandant. Un des trois</w:t>
+      <w:proofErr w:type="spellStart"/>
+      <w:r>
+        <w:rPr>
+          <w:rFonts w:ascii="Times New Roman" w:hAnsi="Times New Roman" w:cs="Times New Roman"/>
+          <w:sz w:val="24"/>
+          <w:szCs w:val="24"/>
+        </w:rPr>
+        <w:t>Vaelya</w:t>
+      </w:r>
+      <w:proofErr w:type="spellEnd"/>
+      <w:r>
+        <w:rPr>
+          <w:rFonts w:ascii="Times New Roman" w:hAnsi="Times New Roman" w:cs="Times New Roman"/>
+          <w:sz w:val="24"/>
+          <w:szCs w:val="24"/>
+        </w:rPr>
+        <w:t xml:space="preserve"> avait tout fait pour les dissuader, mais ils l’avaient emmenée aussi, comme complice présumée. L’homme qui les accusait était </w:t>
+      </w:r>
+      <w:proofErr w:type="spellStart"/>
+      <w:r>
+        <w:rPr>
+          <w:rFonts w:ascii="Times New Roman" w:hAnsi="Times New Roman" w:cs="Times New Roman"/>
+          <w:sz w:val="24"/>
+          <w:szCs w:val="24"/>
+        </w:rPr>
+        <w:t>ser</w:t>
+      </w:r>
+      <w:proofErr w:type="spellEnd"/>
+      <w:r>
+        <w:rPr>
+          <w:rFonts w:ascii="Times New Roman" w:hAnsi="Times New Roman" w:cs="Times New Roman"/>
+          <w:sz w:val="24"/>
+          <w:szCs w:val="24"/>
+        </w:rPr>
+        <w:t xml:space="preserve"> </w:t>
+      </w:r>
+      <w:proofErr w:type="spellStart"/>
+      <w:r>
+        <w:rPr>
+          <w:rFonts w:ascii="Times New Roman" w:hAnsi="Times New Roman" w:cs="Times New Roman"/>
+          <w:sz w:val="24"/>
+          <w:szCs w:val="24"/>
+        </w:rPr>
+        <w:t>Lorel</w:t>
+      </w:r>
+      <w:proofErr w:type="spellEnd"/>
+      <w:r>
+        <w:rPr>
+          <w:rFonts w:ascii="Times New Roman" w:hAnsi="Times New Roman" w:cs="Times New Roman"/>
+          <w:sz w:val="24"/>
+          <w:szCs w:val="24"/>
+        </w:rPr>
+        <w:t xml:space="preserve"> Barton, un capitaine du Lord Commandant. Un des trois</w:t>
       </w:r>
       <w:r>
         <w:rPr>
@@ -153,15 +336,51 @@
           <w:sz w:val="24"/>
           <w:szCs w:val="24"/>
         </w:rPr>
-        <w:t xml:space="preserve"> Vaelya n’avait pas rencontré les deux autres, qui étaient en mission depuis plusieurs semaines.</w:t>
-      </w:r>
-      <w:r>
-        <w:rPr>
-          <w:rFonts w:ascii="Times New Roman" w:hAnsi="Times New Roman" w:cs="Times New Roman"/>
-          <w:sz w:val="24"/>
-          <w:szCs w:val="24"/>
-        </w:rPr>
-        <w:t xml:space="preserve"> En l’absence d’un Lord Commandant, c’était ser Barton le plus gradé. La tradition voulait qu’une semaine de deuil soit observée avant d’organiser une élection pour choisir le nouveau Lord Commandant. En attendant, le commandement incombait conjointement aux trois capitaines, ou le cas échéant au plus haut gradé présent.</w:t>
+        <w:t xml:space="preserve"> </w:t>
+      </w:r>
+      <w:proofErr w:type="spellStart"/>
+      <w:r>
+        <w:rPr>
+          <w:rFonts w:ascii="Times New Roman" w:hAnsi="Times New Roman" w:cs="Times New Roman"/>
+          <w:sz w:val="24"/>
+          <w:szCs w:val="24"/>
+        </w:rPr>
+        <w:t>Vaelya</w:t>
+      </w:r>
+      <w:proofErr w:type="spellEnd"/>
+      <w:r>
+        <w:rPr>
+          <w:rFonts w:ascii="Times New Roman" w:hAnsi="Times New Roman" w:cs="Times New Roman"/>
+          <w:sz w:val="24"/>
+          <w:szCs w:val="24"/>
+        </w:rPr>
+        <w:t xml:space="preserve"> n’avait pas rencontré les deux autres, qui étaient en mission depuis plusieurs semaines.</w:t>
+      </w:r>
+      <w:r>
+        <w:rPr>
+          <w:rFonts w:ascii="Times New Roman" w:hAnsi="Times New Roman" w:cs="Times New Roman"/>
+          <w:sz w:val="24"/>
+          <w:szCs w:val="24"/>
+        </w:rPr>
+        <w:t xml:space="preserve"> En l’absence d’un Lord Commandant, c’était </w:t>
+      </w:r>
+      <w:proofErr w:type="spellStart"/>
+      <w:r>
+        <w:rPr>
+          <w:rFonts w:ascii="Times New Roman" w:hAnsi="Times New Roman" w:cs="Times New Roman"/>
+          <w:sz w:val="24"/>
+          <w:szCs w:val="24"/>
+        </w:rPr>
+        <w:t>ser</w:t>
+      </w:r>
+      <w:proofErr w:type="spellEnd"/>
+      <w:r>
+        <w:rPr>
+          <w:rFonts w:ascii="Times New Roman" w:hAnsi="Times New Roman" w:cs="Times New Roman"/>
+          <w:sz w:val="24"/>
+          <w:szCs w:val="24"/>
+        </w:rPr>
+        <w:t xml:space="preserve"> Barton le plus gradé. La tradition voulait qu’une semaine de deuil soit observée avant d’organiser une élection pour choisir le nouveau Lord Commandant. En attendant, le commandement incombait conjointement aux trois capitaines, ou le cas échéant au plus haut gradé présent.</w:t>
       </w:r>
       <w:r>
         <w:rPr>
@@ -177,43 +396,115 @@
           <w:sz w:val="24"/>
           <w:szCs w:val="24"/>
         </w:rPr>
-        <w:t>occurrence, ser Lor</w:t>
-      </w:r>
-      <w:r>
-        <w:rPr>
-          <w:rFonts w:ascii="Times New Roman" w:hAnsi="Times New Roman" w:cs="Times New Roman"/>
-          <w:sz w:val="24"/>
-          <w:szCs w:val="24"/>
-        </w:rPr>
-        <w:t>el Barton avait pris le commandement de Grand-Roc</w:t>
-      </w:r>
-      <w:r>
-        <w:rPr>
-          <w:rFonts w:ascii="Times New Roman" w:hAnsi="Times New Roman" w:cs="Times New Roman"/>
-          <w:sz w:val="24"/>
-          <w:szCs w:val="24"/>
-        </w:rPr>
-        <w:t xml:space="preserve"> et avait immédiatement mené son enquête pour déterminer qui avait pu tuer lord Sandorins.</w:t>
-      </w:r>
-    </w:p>
-    <w:p>
-      <w:pPr>
-        <w:pStyle w:val="Sansinterligne"/>
-        <w:ind w:firstLine="709"/>
-        <w:jc w:val="both"/>
-        <w:rPr>
-          <w:rFonts w:ascii="Times New Roman" w:hAnsi="Times New Roman" w:cs="Times New Roman"/>
-          <w:sz w:val="24"/>
-          <w:szCs w:val="24"/>
-        </w:rPr>
-      </w:pPr>
-      <w:r>
-        <w:rPr>
-          <w:rFonts w:ascii="Times New Roman" w:hAnsi="Times New Roman" w:cs="Times New Roman"/>
-          <w:sz w:val="24"/>
-          <w:szCs w:val="24"/>
-        </w:rPr>
-        <w:t xml:space="preserve"> Vaelya et sa sœur pourrissaient dans une cellule étroite et froide</w:t>
+        <w:t xml:space="preserve">occurrence, </w:t>
+      </w:r>
+      <w:proofErr w:type="spellStart"/>
+      <w:r>
+        <w:rPr>
+          <w:rFonts w:ascii="Times New Roman" w:hAnsi="Times New Roman" w:cs="Times New Roman"/>
+          <w:sz w:val="24"/>
+          <w:szCs w:val="24"/>
+        </w:rPr>
+        <w:t>ser</w:t>
+      </w:r>
+      <w:proofErr w:type="spellEnd"/>
+      <w:r>
+        <w:rPr>
+          <w:rFonts w:ascii="Times New Roman" w:hAnsi="Times New Roman" w:cs="Times New Roman"/>
+          <w:sz w:val="24"/>
+          <w:szCs w:val="24"/>
+        </w:rPr>
+        <w:t xml:space="preserve"> </w:t>
+      </w:r>
+      <w:proofErr w:type="spellStart"/>
+      <w:r>
+        <w:rPr>
+          <w:rFonts w:ascii="Times New Roman" w:hAnsi="Times New Roman" w:cs="Times New Roman"/>
+          <w:sz w:val="24"/>
+          <w:szCs w:val="24"/>
+        </w:rPr>
+        <w:t>Lor</w:t>
+      </w:r>
+      <w:r>
+        <w:rPr>
+          <w:rFonts w:ascii="Times New Roman" w:hAnsi="Times New Roman" w:cs="Times New Roman"/>
+          <w:sz w:val="24"/>
+          <w:szCs w:val="24"/>
+        </w:rPr>
+        <w:t>el</w:t>
+      </w:r>
+      <w:proofErr w:type="spellEnd"/>
+      <w:r>
+        <w:rPr>
+          <w:rFonts w:ascii="Times New Roman" w:hAnsi="Times New Roman" w:cs="Times New Roman"/>
+          <w:sz w:val="24"/>
+          <w:szCs w:val="24"/>
+        </w:rPr>
+        <w:t xml:space="preserve"> Barton avait pris le commandement de Grand-Roc</w:t>
+      </w:r>
+      <w:r>
+        <w:rPr>
+          <w:rFonts w:ascii="Times New Roman" w:hAnsi="Times New Roman" w:cs="Times New Roman"/>
+          <w:sz w:val="24"/>
+          <w:szCs w:val="24"/>
+        </w:rPr>
+        <w:t xml:space="preserve"> et avait immédiatement mené son enquête pour déterminer qui avait pu tuer lord </w:t>
+      </w:r>
+      <w:proofErr w:type="spellStart"/>
+      <w:r>
+        <w:rPr>
+          <w:rFonts w:ascii="Times New Roman" w:hAnsi="Times New Roman" w:cs="Times New Roman"/>
+          <w:sz w:val="24"/>
+          <w:szCs w:val="24"/>
+        </w:rPr>
+        <w:t>Sandorins</w:t>
+      </w:r>
+      <w:proofErr w:type="spellEnd"/>
+      <w:r>
+        <w:rPr>
+          <w:rFonts w:ascii="Times New Roman" w:hAnsi="Times New Roman" w:cs="Times New Roman"/>
+          <w:sz w:val="24"/>
+          <w:szCs w:val="24"/>
+        </w:rPr>
+        <w:t>.</w:t>
+      </w:r>
+    </w:p>
+    <w:p>
+      <w:pPr>
+        <w:pStyle w:val="Sansinterligne"/>
+        <w:ind w:firstLine="709"/>
+        <w:jc w:val="both"/>
+        <w:rPr>
+          <w:rFonts w:ascii="Times New Roman" w:hAnsi="Times New Roman" w:cs="Times New Roman"/>
+          <w:sz w:val="24"/>
+          <w:szCs w:val="24"/>
+        </w:rPr>
+      </w:pPr>
+      <w:r>
+        <w:rPr>
+          <w:rFonts w:ascii="Times New Roman" w:hAnsi="Times New Roman" w:cs="Times New Roman"/>
+          <w:sz w:val="24"/>
+          <w:szCs w:val="24"/>
+        </w:rPr>
+        <w:t xml:space="preserve"> </w:t>
+      </w:r>
+      <w:proofErr w:type="spellStart"/>
+      <w:r>
+        <w:rPr>
+          <w:rFonts w:ascii="Times New Roman" w:hAnsi="Times New Roman" w:cs="Times New Roman"/>
+          <w:sz w:val="24"/>
+          <w:szCs w:val="24"/>
+        </w:rPr>
+        <w:t>Vaelya</w:t>
+      </w:r>
+      <w:proofErr w:type="spellEnd"/>
+      <w:r>
+        <w:rPr>
+          <w:rFonts w:ascii="Times New Roman" w:hAnsi="Times New Roman" w:cs="Times New Roman"/>
+          <w:sz w:val="24"/>
+          <w:szCs w:val="24"/>
+        </w:rPr>
+        <w:t xml:space="preserve"> et sa sœur pourrissaient dans une cellule étroite et froide</w:t>
       </w:r>
       <w:r>
         <w:rPr>
@@ -229,15 +520,51 @@
           <w:sz w:val="24"/>
           <w:szCs w:val="24"/>
         </w:rPr>
-        <w:t>. Elles avaient à peine la place de s’allonger toutes les deux pour dormir. En outre, la couche de paille qui jonchait le sol était extrêmement fine, et devait être là depuis un certain temps, à en juger par l’odeur.</w:t>
-      </w:r>
-      <w:r>
-        <w:rPr>
-          <w:rFonts w:ascii="Times New Roman" w:hAnsi="Times New Roman" w:cs="Times New Roman"/>
-          <w:sz w:val="24"/>
-          <w:szCs w:val="24"/>
-        </w:rPr>
-        <w:t xml:space="preserve"> Les deux jeunes filles n’avaient dormi que par intermittence, trop angoissées à l’idée de ce qui allait leur arriver. De toute évidence, elles étaient déjà jugées coupables. Vaelya supposait qu’il y aurait</w:t>
+        <w:t xml:space="preserve">. Elles avaient à peine la place de s’allonger toutes les deux pour dormir. En outre, la couche de paille qui jonchait le sol était extrêmement </w:t>
+      </w:r>
+      <w:proofErr w:type="gramStart"/>
+      <w:r>
+        <w:rPr>
+          <w:rFonts w:ascii="Times New Roman" w:hAnsi="Times New Roman" w:cs="Times New Roman"/>
+          <w:sz w:val="24"/>
+          <w:szCs w:val="24"/>
+        </w:rPr>
+        <w:t>fine</w:t>
+      </w:r>
+      <w:proofErr w:type="gramEnd"/>
+      <w:r>
+        <w:rPr>
+          <w:rFonts w:ascii="Times New Roman" w:hAnsi="Times New Roman" w:cs="Times New Roman"/>
+          <w:sz w:val="24"/>
+          <w:szCs w:val="24"/>
+        </w:rPr>
+        <w:t>, et devait être là depuis un certain temps, à en juger par l’odeur.</w:t>
+      </w:r>
+      <w:r>
+        <w:rPr>
+          <w:rFonts w:ascii="Times New Roman" w:hAnsi="Times New Roman" w:cs="Times New Roman"/>
+          <w:sz w:val="24"/>
+          <w:szCs w:val="24"/>
+        </w:rPr>
+        <w:t xml:space="preserve"> Les deux jeunes filles n’avaient dormi que par intermittence, trop angoissées à l’idée de ce qui allait leur arriver. De toute évidence, elles étaient déjà jugées coupables. </w:t>
+      </w:r>
+      <w:proofErr w:type="spellStart"/>
+      <w:r>
+        <w:rPr>
+          <w:rFonts w:ascii="Times New Roman" w:hAnsi="Times New Roman" w:cs="Times New Roman"/>
+          <w:sz w:val="24"/>
+          <w:szCs w:val="24"/>
+        </w:rPr>
+        <w:t>Vaelya</w:t>
+      </w:r>
+      <w:proofErr w:type="spellEnd"/>
+      <w:r>
+        <w:rPr>
+          <w:rFonts w:ascii="Times New Roman" w:hAnsi="Times New Roman" w:cs="Times New Roman"/>
+          <w:sz w:val="24"/>
+          <w:szCs w:val="24"/>
+        </w:rPr>
+        <w:t xml:space="preserve"> supposait qu’il y aurait</w:t>
       </w:r>
       <w:r>
         <w:rPr>
@@ -255,33 +582,61 @@
         </w:rPr>
         <w:t xml:space="preserve"> un procès. Après tout, le Mur était un endroit réputé pour l’honneur, la justice, et un tas d’autres valeurs de chevalerie. Malheureusement, vu comme on les avait traitées, il semblait que </w:t>
       </w:r>
-      <w:r>
-        <w:rPr>
-          <w:rFonts w:ascii="Times New Roman" w:hAnsi="Times New Roman" w:cs="Times New Roman"/>
-          <w:sz w:val="24"/>
-          <w:szCs w:val="24"/>
-        </w:rPr>
-        <w:t>Lorel Barton n’était pas au courant.</w:t>
-      </w:r>
-    </w:p>
-    <w:p>
-      <w:pPr>
-        <w:pStyle w:val="Sansinterligne"/>
-        <w:ind w:firstLine="709"/>
-        <w:jc w:val="both"/>
-        <w:rPr>
-          <w:rFonts w:ascii="Times New Roman" w:hAnsi="Times New Roman" w:cs="Times New Roman"/>
-          <w:sz w:val="24"/>
-          <w:szCs w:val="32"/>
-        </w:rPr>
-      </w:pPr>
-      <w:r>
-        <w:rPr>
-          <w:rFonts w:ascii="Times New Roman" w:hAnsi="Times New Roman" w:cs="Times New Roman"/>
-          <w:sz w:val="24"/>
-          <w:szCs w:val="32"/>
-        </w:rPr>
-        <w:t xml:space="preserve">On vint les chercher le huitième jour. Vaelya </w:t>
+      <w:proofErr w:type="spellStart"/>
+      <w:r>
+        <w:rPr>
+          <w:rFonts w:ascii="Times New Roman" w:hAnsi="Times New Roman" w:cs="Times New Roman"/>
+          <w:sz w:val="24"/>
+          <w:szCs w:val="24"/>
+        </w:rPr>
+        <w:t>Lorel</w:t>
+      </w:r>
+      <w:proofErr w:type="spellEnd"/>
+      <w:r>
+        <w:rPr>
+          <w:rFonts w:ascii="Times New Roman" w:hAnsi="Times New Roman" w:cs="Times New Roman"/>
+          <w:sz w:val="24"/>
+          <w:szCs w:val="24"/>
+        </w:rPr>
+        <w:t xml:space="preserve"> Barton n’était pas au courant.</w:t>
+      </w:r>
+    </w:p>
+    <w:p>
+      <w:pPr>
+        <w:pStyle w:val="Sansinterligne"/>
+        <w:ind w:firstLine="709"/>
+        <w:jc w:val="both"/>
+        <w:rPr>
+          <w:rFonts w:ascii="Times New Roman" w:hAnsi="Times New Roman" w:cs="Times New Roman"/>
+          <w:sz w:val="24"/>
+          <w:szCs w:val="32"/>
+        </w:rPr>
+      </w:pPr>
+      <w:r>
+        <w:rPr>
+          <w:rFonts w:ascii="Times New Roman" w:hAnsi="Times New Roman" w:cs="Times New Roman"/>
+          <w:sz w:val="24"/>
+          <w:szCs w:val="32"/>
+        </w:rPr>
+        <w:t xml:space="preserve">On vint les chercher le huitième jour. </w:t>
+      </w:r>
+      <w:proofErr w:type="spellStart"/>
+      <w:r>
+        <w:rPr>
+          <w:rFonts w:ascii="Times New Roman" w:hAnsi="Times New Roman" w:cs="Times New Roman"/>
+          <w:sz w:val="24"/>
+          <w:szCs w:val="32"/>
+        </w:rPr>
+        <w:t>Vaelya</w:t>
+      </w:r>
+      <w:proofErr w:type="spellEnd"/>
+      <w:r>
+        <w:rPr>
+          <w:rFonts w:ascii="Times New Roman" w:hAnsi="Times New Roman" w:cs="Times New Roman"/>
+          <w:sz w:val="24"/>
+          <w:szCs w:val="32"/>
+        </w:rPr>
+        <w:t xml:space="preserve"> </w:t>
       </w:r>
       <w:r>
         <w:rPr>
@@ -307,6 +662,7 @@
         </w:rPr>
         <w:t xml:space="preserve"> La porte s’ouvrit, et une voix leur intima l’ordre de sortir. A l’extérieur de la cellule se tenaient </w:t>
       </w:r>
+      <w:proofErr w:type="spellStart"/>
       <w:r>
         <w:rPr>
           <w:rFonts w:ascii="Times New Roman" w:hAnsi="Times New Roman" w:cs="Times New Roman"/>
@@ -315,13 +671,32 @@
         </w:rPr>
         <w:t>ser</w:t>
       </w:r>
-      <w:r>
-        <w:rPr>
-          <w:rFonts w:ascii="Times New Roman" w:hAnsi="Times New Roman" w:cs="Times New Roman"/>
-          <w:sz w:val="24"/>
-          <w:szCs w:val="32"/>
-        </w:rPr>
-        <w:t xml:space="preserve"> Barton, deux Sentinelles, et un homme que Vaelya n’avait jamais vu. Bien sûr, elle ne connaissait pas chaque Sentinelle de Grand-Roc, mais elle était persuadée de n’avoir jamais croisé un tel homme dans les couloirs du château. Grand – près de deux mètres–, il portait une armure noire, brillante, et avait passé par-dessus un manteau de la même couleur.  </w:t>
+      <w:proofErr w:type="spellEnd"/>
+      <w:r>
+        <w:rPr>
+          <w:rFonts w:ascii="Times New Roman" w:hAnsi="Times New Roman" w:cs="Times New Roman"/>
+          <w:sz w:val="24"/>
+          <w:szCs w:val="32"/>
+        </w:rPr>
+        <w:t xml:space="preserve"> Barton, deux Sentinelles, et un homme que </w:t>
+      </w:r>
+      <w:proofErr w:type="spellStart"/>
+      <w:r>
+        <w:rPr>
+          <w:rFonts w:ascii="Times New Roman" w:hAnsi="Times New Roman" w:cs="Times New Roman"/>
+          <w:sz w:val="24"/>
+          <w:szCs w:val="32"/>
+        </w:rPr>
+        <w:t>Vaelya</w:t>
+      </w:r>
+      <w:proofErr w:type="spellEnd"/>
+      <w:r>
+        <w:rPr>
+          <w:rFonts w:ascii="Times New Roman" w:hAnsi="Times New Roman" w:cs="Times New Roman"/>
+          <w:sz w:val="24"/>
+          <w:szCs w:val="32"/>
+        </w:rPr>
+        <w:t xml:space="preserve"> n’avait jamais vu. Bien sûr, elle ne connaissait pas chaque Sentinelle de Grand-Roc, mais elle était persuadée de n’avoir jamais croisé un tel homme dans les couloirs du château. Grand – près de deux mètres–, il portait une armure noire, brillante, et avait passé par-dessus un manteau de la même couleur.  </w:t>
       </w:r>
       <w:r>
         <w:rPr>
@@ -338,7 +713,25 @@
           <w:sz w:val="24"/>
           <w:szCs w:val="32"/>
         </w:rPr>
-        <w:t>songea Vaelya.</w:t>
+        <w:t xml:space="preserve">songea </w:t>
+      </w:r>
+      <w:proofErr w:type="spellStart"/>
+      <w:r>
+        <w:rPr>
+          <w:rFonts w:ascii="Times New Roman" w:hAnsi="Times New Roman" w:cs="Times New Roman"/>
+          <w:sz w:val="24"/>
+          <w:szCs w:val="32"/>
+        </w:rPr>
+        <w:t>Vaelya</w:t>
+      </w:r>
+      <w:proofErr w:type="spellEnd"/>
+      <w:r>
+        <w:rPr>
+          <w:rFonts w:ascii="Times New Roman" w:hAnsi="Times New Roman" w:cs="Times New Roman"/>
+          <w:sz w:val="24"/>
+          <w:szCs w:val="32"/>
+        </w:rPr>
+        <w:t>.</w:t>
       </w:r>
       <w:r>
         <w:rPr>
@@ -380,53 +773,91 @@
           <w:szCs w:val="32"/>
         </w:rPr>
       </w:pPr>
-      <w:r>
-        <w:rPr>
-          <w:rFonts w:ascii="Times New Roman" w:hAnsi="Times New Roman" w:cs="Times New Roman"/>
-          <w:sz w:val="24"/>
-          <w:szCs w:val="32"/>
-        </w:rPr>
-        <w:t>Vaelya et sa sœur restèrent muettes.</w:t>
-      </w:r>
-    </w:p>
-    <w:p>
-      <w:pPr>
-        <w:pStyle w:val="Sansinterligne"/>
-        <w:ind w:firstLine="709"/>
-        <w:jc w:val="both"/>
-        <w:rPr>
-          <w:rFonts w:ascii="Times New Roman" w:hAnsi="Times New Roman" w:cs="Times New Roman"/>
-          <w:sz w:val="24"/>
-          <w:szCs w:val="32"/>
-        </w:rPr>
-      </w:pPr>
-      <w:r>
-        <w:rPr>
-          <w:rFonts w:ascii="Times New Roman" w:hAnsi="Times New Roman" w:cs="Times New Roman"/>
-          <w:sz w:val="24"/>
-          <w:szCs w:val="32"/>
-        </w:rPr>
-        <w:t>– Je suis le capitaine Aymar Dormont. Je suis revenu hier d’une patrouille de l’autre côté du Mur. Est-ce que vous savez ce que ça signifie ?</w:t>
-      </w:r>
-    </w:p>
-    <w:p>
-      <w:pPr>
-        <w:pStyle w:val="Sansinterligne"/>
-        <w:ind w:firstLine="709"/>
-        <w:jc w:val="both"/>
-        <w:rPr>
-          <w:rFonts w:ascii="Times New Roman" w:hAnsi="Times New Roman" w:cs="Times New Roman"/>
-          <w:sz w:val="24"/>
-          <w:szCs w:val="32"/>
-        </w:rPr>
-      </w:pPr>
-      <w:r>
-        <w:rPr>
-          <w:rFonts w:ascii="Times New Roman" w:hAnsi="Times New Roman" w:cs="Times New Roman"/>
-          <w:sz w:val="24"/>
-          <w:szCs w:val="32"/>
-        </w:rPr>
-        <w:t>Vaelya n’avait aucune idée de ce que voulait dire le capitaine. Mais sa sœur répondit, d’une voix hésitante.</w:t>
+      <w:proofErr w:type="spellStart"/>
+      <w:r>
+        <w:rPr>
+          <w:rFonts w:ascii="Times New Roman" w:hAnsi="Times New Roman" w:cs="Times New Roman"/>
+          <w:sz w:val="24"/>
+          <w:szCs w:val="32"/>
+        </w:rPr>
+        <w:t>Vaelya</w:t>
+      </w:r>
+      <w:proofErr w:type="spellEnd"/>
+      <w:r>
+        <w:rPr>
+          <w:rFonts w:ascii="Times New Roman" w:hAnsi="Times New Roman" w:cs="Times New Roman"/>
+          <w:sz w:val="24"/>
+          <w:szCs w:val="32"/>
+        </w:rPr>
+        <w:t xml:space="preserve"> et sa sœur restèrent muettes.</w:t>
+      </w:r>
+    </w:p>
+    <w:p>
+      <w:pPr>
+        <w:pStyle w:val="Sansinterligne"/>
+        <w:ind w:firstLine="709"/>
+        <w:jc w:val="both"/>
+        <w:rPr>
+          <w:rFonts w:ascii="Times New Roman" w:hAnsi="Times New Roman" w:cs="Times New Roman"/>
+          <w:sz w:val="24"/>
+          <w:szCs w:val="32"/>
+        </w:rPr>
+      </w:pPr>
+      <w:r>
+        <w:rPr>
+          <w:rFonts w:ascii="Times New Roman" w:hAnsi="Times New Roman" w:cs="Times New Roman"/>
+          <w:sz w:val="24"/>
+          <w:szCs w:val="32"/>
+        </w:rPr>
+        <w:t xml:space="preserve">– Je suis le capitaine Aymar </w:t>
+      </w:r>
+      <w:proofErr w:type="spellStart"/>
+      <w:r>
+        <w:rPr>
+          <w:rFonts w:ascii="Times New Roman" w:hAnsi="Times New Roman" w:cs="Times New Roman"/>
+          <w:sz w:val="24"/>
+          <w:szCs w:val="32"/>
+        </w:rPr>
+        <w:t>Dormont</w:t>
+      </w:r>
+      <w:proofErr w:type="spellEnd"/>
+      <w:r>
+        <w:rPr>
+          <w:rFonts w:ascii="Times New Roman" w:hAnsi="Times New Roman" w:cs="Times New Roman"/>
+          <w:sz w:val="24"/>
+          <w:szCs w:val="32"/>
+        </w:rPr>
+        <w:t>. Je suis revenu hier d’une patrouille de l’autre côté du Mur. Est-ce que vous savez ce que ça signifie ?</w:t>
+      </w:r>
+    </w:p>
+    <w:p>
+      <w:pPr>
+        <w:pStyle w:val="Sansinterligne"/>
+        <w:ind w:firstLine="709"/>
+        <w:jc w:val="both"/>
+        <w:rPr>
+          <w:rFonts w:ascii="Times New Roman" w:hAnsi="Times New Roman" w:cs="Times New Roman"/>
+          <w:sz w:val="24"/>
+          <w:szCs w:val="32"/>
+        </w:rPr>
+      </w:pPr>
+      <w:proofErr w:type="spellStart"/>
+      <w:r>
+        <w:rPr>
+          <w:rFonts w:ascii="Times New Roman" w:hAnsi="Times New Roman" w:cs="Times New Roman"/>
+          <w:sz w:val="24"/>
+          <w:szCs w:val="32"/>
+        </w:rPr>
+        <w:t>Vaelya</w:t>
+      </w:r>
+      <w:proofErr w:type="spellEnd"/>
+      <w:r>
+        <w:rPr>
+          <w:rFonts w:ascii="Times New Roman" w:hAnsi="Times New Roman" w:cs="Times New Roman"/>
+          <w:sz w:val="24"/>
+          <w:szCs w:val="32"/>
+        </w:rPr>
+        <w:t xml:space="preserve"> n’avait aucune idée de ce que voulait dire le capitaine. Mais sa sœur répondit, d’une voix hésitante.</w:t>
       </w:r>
     </w:p>
     <w:p>
@@ -488,6 +919,7 @@
         </w:rPr>
         <w:t xml:space="preserve">En disant cela, il avait jeté un regard rapide à </w:t>
       </w:r>
+      <w:proofErr w:type="spellStart"/>
       <w:r>
         <w:rPr>
           <w:rFonts w:ascii="Times New Roman" w:hAnsi="Times New Roman" w:cs="Times New Roman"/>
@@ -496,6 +928,7 @@
         </w:rPr>
         <w:t>ser</w:t>
       </w:r>
+      <w:proofErr w:type="spellEnd"/>
       <w:r>
         <w:rPr>
           <w:rFonts w:ascii="Times New Roman" w:hAnsi="Times New Roman" w:cs="Times New Roman"/>
@@ -516,6 +949,7 @@
           <w:szCs w:val="32"/>
         </w:rPr>
       </w:pPr>
+      <w:proofErr w:type="spellStart"/>
       <w:r>
         <w:rPr>
           <w:rFonts w:ascii="Times New Roman" w:hAnsi="Times New Roman" w:cs="Times New Roman"/>
@@ -523,7 +957,16 @@
           <w:szCs w:val="32"/>
         </w:rPr>
         <w:lastRenderedPageBreak/>
-        <w:t>Valyra hésita avant de répondre.</w:t>
+        <w:t>Valyra</w:t>
+      </w:r>
+      <w:proofErr w:type="spellEnd"/>
+      <w:r>
+        <w:rPr>
+          <w:rFonts w:ascii="Times New Roman" w:hAnsi="Times New Roman" w:cs="Times New Roman"/>
+          <w:sz w:val="24"/>
+          <w:szCs w:val="32"/>
+        </w:rPr>
+        <w:t xml:space="preserve"> hésita avant de répondre.</w:t>
       </w:r>
     </w:p>
     <w:p>
@@ -587,7 +1030,25 @@
           <w:sz w:val="24"/>
           <w:szCs w:val="32"/>
         </w:rPr>
-        <w:t>– Lord Valmont Sandorins était effectivement un homme bon, jeune fille. Une perte regrettable pour notre ordre.</w:t>
+        <w:t xml:space="preserve">– Lord Valmont </w:t>
+      </w:r>
+      <w:proofErr w:type="spellStart"/>
+      <w:r>
+        <w:rPr>
+          <w:rFonts w:ascii="Times New Roman" w:hAnsi="Times New Roman" w:cs="Times New Roman"/>
+          <w:sz w:val="24"/>
+          <w:szCs w:val="32"/>
+        </w:rPr>
+        <w:t>Sandorins</w:t>
+      </w:r>
+      <w:proofErr w:type="spellEnd"/>
+      <w:r>
+        <w:rPr>
+          <w:rFonts w:ascii="Times New Roman" w:hAnsi="Times New Roman" w:cs="Times New Roman"/>
+          <w:sz w:val="24"/>
+          <w:szCs w:val="32"/>
+        </w:rPr>
+        <w:t xml:space="preserve"> était effectivement un homme bon, jeune fille. Une perte regrettable pour notre ordre.</w:t>
       </w:r>
       <w:r>
         <w:rPr>
@@ -609,13 +1070,59 @@
           <w:szCs w:val="32"/>
         </w:rPr>
       </w:pPr>
-      <w:r>
-        <w:rPr>
-          <w:rFonts w:ascii="Times New Roman" w:hAnsi="Times New Roman" w:cs="Times New Roman"/>
-          <w:sz w:val="24"/>
-          <w:szCs w:val="32"/>
-        </w:rPr>
-        <w:t>Valyra hocha la tête. Vaelya, elle, ne faisait toujours aucun geste, n’osant pas intervenir tant que lord Dormont ne lui adressait pas la parole.</w:t>
+      <w:proofErr w:type="spellStart"/>
+      <w:r>
+        <w:rPr>
+          <w:rFonts w:ascii="Times New Roman" w:hAnsi="Times New Roman" w:cs="Times New Roman"/>
+          <w:sz w:val="24"/>
+          <w:szCs w:val="32"/>
+        </w:rPr>
+        <w:t>Valyra</w:t>
+      </w:r>
+      <w:proofErr w:type="spellEnd"/>
+      <w:r>
+        <w:rPr>
+          <w:rFonts w:ascii="Times New Roman" w:hAnsi="Times New Roman" w:cs="Times New Roman"/>
+          <w:sz w:val="24"/>
+          <w:szCs w:val="32"/>
+        </w:rPr>
+        <w:t xml:space="preserve"> hocha la tête. </w:t>
+      </w:r>
+      <w:proofErr w:type="spellStart"/>
+      <w:r>
+        <w:rPr>
+          <w:rFonts w:ascii="Times New Roman" w:hAnsi="Times New Roman" w:cs="Times New Roman"/>
+          <w:sz w:val="24"/>
+          <w:szCs w:val="32"/>
+        </w:rPr>
+        <w:t>Vaelya</w:t>
+      </w:r>
+      <w:proofErr w:type="spellEnd"/>
+      <w:r>
+        <w:rPr>
+          <w:rFonts w:ascii="Times New Roman" w:hAnsi="Times New Roman" w:cs="Times New Roman"/>
+          <w:sz w:val="24"/>
+          <w:szCs w:val="32"/>
+        </w:rPr>
+        <w:t xml:space="preserve">, elle, ne faisait toujours aucun geste, n’osant pas intervenir tant que lord </w:t>
+      </w:r>
+      <w:proofErr w:type="spellStart"/>
+      <w:r>
+        <w:rPr>
+          <w:rFonts w:ascii="Times New Roman" w:hAnsi="Times New Roman" w:cs="Times New Roman"/>
+          <w:sz w:val="24"/>
+          <w:szCs w:val="32"/>
+        </w:rPr>
+        <w:t>Dormont</w:t>
+      </w:r>
+      <w:proofErr w:type="spellEnd"/>
+      <w:r>
+        <w:rPr>
+          <w:rFonts w:ascii="Times New Roman" w:hAnsi="Times New Roman" w:cs="Times New Roman"/>
+          <w:sz w:val="24"/>
+          <w:szCs w:val="32"/>
+        </w:rPr>
+        <w:t xml:space="preserve"> ne lui adressait pas la parole.</w:t>
       </w:r>
     </w:p>
     <w:p>
@@ -699,6 +1206,7 @@
           <w:szCs w:val="32"/>
         </w:rPr>
       </w:pPr>
+      <w:proofErr w:type="spellStart"/>
       <w:r>
         <w:rPr>
           <w:rFonts w:ascii="Times New Roman" w:hAnsi="Times New Roman" w:cs="Times New Roman"/>
@@ -707,6 +1215,7 @@
         </w:rPr>
         <w:t>Ser</w:t>
       </w:r>
+      <w:proofErr w:type="spellEnd"/>
       <w:r>
         <w:rPr>
           <w:rFonts w:ascii="Times New Roman" w:hAnsi="Times New Roman" w:cs="Times New Roman"/>
@@ -761,27 +1270,99 @@
           <w:sz w:val="24"/>
           <w:szCs w:val="32"/>
         </w:rPr>
-        <w:t>– Et vous, mon cher Lorel, vous semblez douter de leur innocence. Si je ne m’abuse, ces cellules ont été construites pour y mettre des condamnés, et non des coupables présumés. Ces jeunes filles sont-elles coupables ? Ou seulement accusées ?</w:t>
-      </w:r>
-    </w:p>
-    <w:p>
-      <w:pPr>
-        <w:pStyle w:val="Sansinterligne"/>
-        <w:ind w:firstLine="709"/>
-        <w:jc w:val="both"/>
-        <w:rPr>
-          <w:rFonts w:ascii="Times New Roman" w:hAnsi="Times New Roman" w:cs="Times New Roman"/>
-          <w:sz w:val="24"/>
-          <w:szCs w:val="32"/>
-        </w:rPr>
-      </w:pPr>
-      <w:r>
-        <w:rPr>
-          <w:rFonts w:ascii="Times New Roman" w:hAnsi="Times New Roman" w:cs="Times New Roman"/>
-          <w:sz w:val="24"/>
-          <w:szCs w:val="32"/>
-        </w:rPr>
-        <w:t xml:space="preserve">– Hé bien, leur culpabilité ne fait aucun doute. Du moins celle-là, fit-il en désignant Valyra. Nous </w:t>
+        <w:t xml:space="preserve">– Et vous, mon cher </w:t>
+      </w:r>
+      <w:proofErr w:type="spellStart"/>
+      <w:r>
+        <w:rPr>
+          <w:rFonts w:ascii="Times New Roman" w:hAnsi="Times New Roman" w:cs="Times New Roman"/>
+          <w:sz w:val="24"/>
+          <w:szCs w:val="32"/>
+        </w:rPr>
+        <w:t>Lorel</w:t>
+      </w:r>
+      <w:proofErr w:type="spellEnd"/>
+      <w:r>
+        <w:rPr>
+          <w:rFonts w:ascii="Times New Roman" w:hAnsi="Times New Roman" w:cs="Times New Roman"/>
+          <w:sz w:val="24"/>
+          <w:szCs w:val="32"/>
+        </w:rPr>
+        <w:t>, vous semblez douter de leur innocence. Si je ne m’abuse, ces cellules ont été construites pour y mettre des condamnés, et non des coupables présumés. Ces jeunes filles sont-elles coupables ? Ou seulement accusées ?</w:t>
+      </w:r>
+    </w:p>
+    <w:p>
+      <w:pPr>
+        <w:pStyle w:val="Sansinterligne"/>
+        <w:ind w:firstLine="709"/>
+        <w:jc w:val="both"/>
+        <w:rPr>
+          <w:rFonts w:ascii="Times New Roman" w:hAnsi="Times New Roman" w:cs="Times New Roman"/>
+          <w:sz w:val="24"/>
+          <w:szCs w:val="32"/>
+        </w:rPr>
+      </w:pPr>
+      <w:r>
+        <w:rPr>
+          <w:rFonts w:ascii="Times New Roman" w:hAnsi="Times New Roman" w:cs="Times New Roman"/>
+          <w:sz w:val="24"/>
+          <w:szCs w:val="32"/>
+        </w:rPr>
+        <w:t xml:space="preserve">– </w:t>
+      </w:r>
+      <w:proofErr w:type="spellStart"/>
+      <w:r>
+        <w:rPr>
+          <w:rFonts w:ascii="Times New Roman" w:hAnsi="Times New Roman" w:cs="Times New Roman"/>
+          <w:sz w:val="24"/>
+          <w:szCs w:val="32"/>
+        </w:rPr>
+        <w:t>Hé</w:t>
+      </w:r>
+      <w:proofErr w:type="spellEnd"/>
+      <w:r>
+        <w:rPr>
+          <w:rFonts w:ascii="Times New Roman" w:hAnsi="Times New Roman" w:cs="Times New Roman"/>
+          <w:sz w:val="24"/>
+          <w:szCs w:val="32"/>
+        </w:rPr>
+        <w:t xml:space="preserve"> bien, leur culpabilité ne fait aucun doute. Du moins celle-là, </w:t>
+      </w:r>
+      <w:proofErr w:type="spellStart"/>
+      <w:r>
+        <w:rPr>
+          <w:rFonts w:ascii="Times New Roman" w:hAnsi="Times New Roman" w:cs="Times New Roman"/>
+          <w:sz w:val="24"/>
+          <w:szCs w:val="32"/>
+        </w:rPr>
+        <w:t>fit-il</w:t>
+      </w:r>
+      <w:proofErr w:type="spellEnd"/>
+      <w:r>
+        <w:rPr>
+          <w:rFonts w:ascii="Times New Roman" w:hAnsi="Times New Roman" w:cs="Times New Roman"/>
+          <w:sz w:val="24"/>
+          <w:szCs w:val="32"/>
+        </w:rPr>
+        <w:t xml:space="preserve"> en désignant </w:t>
+      </w:r>
+      <w:proofErr w:type="spellStart"/>
+      <w:r>
+        <w:rPr>
+          <w:rFonts w:ascii="Times New Roman" w:hAnsi="Times New Roman" w:cs="Times New Roman"/>
+          <w:sz w:val="24"/>
+          <w:szCs w:val="32"/>
+        </w:rPr>
+        <w:t>Valyra</w:t>
+      </w:r>
+      <w:proofErr w:type="spellEnd"/>
+      <w:r>
+        <w:rPr>
+          <w:rFonts w:ascii="Times New Roman" w:hAnsi="Times New Roman" w:cs="Times New Roman"/>
+          <w:sz w:val="24"/>
+          <w:szCs w:val="32"/>
+        </w:rPr>
+        <w:t xml:space="preserve">. Nous </w:t>
       </w:r>
       <w:r>
         <w:rPr>
@@ -825,7 +1406,25 @@
           <w:sz w:val="24"/>
           <w:szCs w:val="32"/>
         </w:rPr>
-        <w:t xml:space="preserve">– Et depuis quand enferme-t-on des accusés ici ? Vous n’ignorez sans doute pas la tradition de la Garde, Lorel, qui veut que les coupables présumées soient gardés dans leur </w:t>
+        <w:t xml:space="preserve">– Et depuis quand enferme-t-on des accusés ici ? Vous n’ignorez sans doute pas la tradition de la Garde, </w:t>
+      </w:r>
+      <w:proofErr w:type="spellStart"/>
+      <w:r>
+        <w:rPr>
+          <w:rFonts w:ascii="Times New Roman" w:hAnsi="Times New Roman" w:cs="Times New Roman"/>
+          <w:sz w:val="24"/>
+          <w:szCs w:val="32"/>
+        </w:rPr>
+        <w:t>Lorel</w:t>
+      </w:r>
+      <w:proofErr w:type="spellEnd"/>
+      <w:r>
+        <w:rPr>
+          <w:rFonts w:ascii="Times New Roman" w:hAnsi="Times New Roman" w:cs="Times New Roman"/>
+          <w:sz w:val="24"/>
+          <w:szCs w:val="32"/>
+        </w:rPr>
+        <w:t xml:space="preserve">, qui veut que les coupables présumées soient gardés dans leur </w:t>
       </w:r>
       <w:r>
         <w:rPr>
@@ -842,7 +1441,25 @@
           <w:sz w:val="24"/>
           <w:szCs w:val="32"/>
         </w:rPr>
-        <w:t>cellule, et non ici. Ici ne sont détenus que les condamnés, ou ceux qu’on a pris sur le fait. Vous n’ignorez pas cela, Lorel ?</w:t>
+        <w:t xml:space="preserve">cellule, et non ici. Ici ne sont détenus que les condamnés, ou ceux qu’on a pris sur le fait. Vous n’ignorez pas cela, </w:t>
+      </w:r>
+      <w:proofErr w:type="spellStart"/>
+      <w:r>
+        <w:rPr>
+          <w:rFonts w:ascii="Times New Roman" w:hAnsi="Times New Roman" w:cs="Times New Roman"/>
+          <w:sz w:val="24"/>
+          <w:szCs w:val="32"/>
+        </w:rPr>
+        <w:t>Lorel</w:t>
+      </w:r>
+      <w:proofErr w:type="spellEnd"/>
+      <w:r>
+        <w:rPr>
+          <w:rFonts w:ascii="Times New Roman" w:hAnsi="Times New Roman" w:cs="Times New Roman"/>
+          <w:sz w:val="24"/>
+          <w:szCs w:val="32"/>
+        </w:rPr>
+        <w:t> ?</w:t>
       </w:r>
     </w:p>
     <w:p>
@@ -924,27 +1541,81 @@
           <w:sz w:val="24"/>
           <w:szCs w:val="32"/>
         </w:rPr>
-        <w:t xml:space="preserve"> Vous savez, Lorel, je pense que ces jeunes filles étaient prédestinées à venir ici. A devenir des Sentinelles. Je doute fort que l’une d’elle ait pu vouloir tuer le Lord Commandant. </w:t>
-      </w:r>
-    </w:p>
-    <w:p>
-      <w:pPr>
-        <w:pStyle w:val="Sansinterligne"/>
-        <w:ind w:firstLine="709"/>
-        <w:jc w:val="both"/>
-        <w:rPr>
-          <w:rFonts w:ascii="Times New Roman" w:hAnsi="Times New Roman" w:cs="Times New Roman"/>
-          <w:sz w:val="24"/>
-          <w:szCs w:val="32"/>
-        </w:rPr>
-      </w:pPr>
-      <w:r>
-        <w:rPr>
-          <w:rFonts w:ascii="Times New Roman" w:hAnsi="Times New Roman" w:cs="Times New Roman"/>
-          <w:sz w:val="24"/>
-          <w:szCs w:val="32"/>
-        </w:rPr>
-        <w:t xml:space="preserve">– Hé bien moi, ça ne m’étonne guère de la part de paysannes, fit </w:t>
+        <w:t xml:space="preserve"> Vous savez, </w:t>
+      </w:r>
+      <w:proofErr w:type="spellStart"/>
+      <w:r>
+        <w:rPr>
+          <w:rFonts w:ascii="Times New Roman" w:hAnsi="Times New Roman" w:cs="Times New Roman"/>
+          <w:sz w:val="24"/>
+          <w:szCs w:val="32"/>
+        </w:rPr>
+        <w:t>Lorel</w:t>
+      </w:r>
+      <w:proofErr w:type="spellEnd"/>
+      <w:r>
+        <w:rPr>
+          <w:rFonts w:ascii="Times New Roman" w:hAnsi="Times New Roman" w:cs="Times New Roman"/>
+          <w:sz w:val="24"/>
+          <w:szCs w:val="32"/>
+        </w:rPr>
+        <w:t xml:space="preserve">, je pense que ces jeunes filles étaient prédestinées </w:t>
+      </w:r>
+      <w:proofErr w:type="gramStart"/>
+      <w:r>
+        <w:rPr>
+          <w:rFonts w:ascii="Times New Roman" w:hAnsi="Times New Roman" w:cs="Times New Roman"/>
+          <w:sz w:val="24"/>
+          <w:szCs w:val="32"/>
+        </w:rPr>
+        <w:t>à</w:t>
+      </w:r>
+      <w:proofErr w:type="gramEnd"/>
+      <w:r>
+        <w:rPr>
+          <w:rFonts w:ascii="Times New Roman" w:hAnsi="Times New Roman" w:cs="Times New Roman"/>
+          <w:sz w:val="24"/>
+          <w:szCs w:val="32"/>
+        </w:rPr>
+        <w:t xml:space="preserve"> venir ici. A devenir des Sentinelles. Je doute fort que l’une d’elle ait pu vouloir tuer le Lord Commandant. </w:t>
+      </w:r>
+    </w:p>
+    <w:p>
+      <w:pPr>
+        <w:pStyle w:val="Sansinterligne"/>
+        <w:ind w:firstLine="709"/>
+        <w:jc w:val="both"/>
+        <w:rPr>
+          <w:rFonts w:ascii="Times New Roman" w:hAnsi="Times New Roman" w:cs="Times New Roman"/>
+          <w:sz w:val="24"/>
+          <w:szCs w:val="32"/>
+        </w:rPr>
+      </w:pPr>
+      <w:r>
+        <w:rPr>
+          <w:rFonts w:ascii="Times New Roman" w:hAnsi="Times New Roman" w:cs="Times New Roman"/>
+          <w:sz w:val="24"/>
+          <w:szCs w:val="32"/>
+        </w:rPr>
+        <w:t xml:space="preserve">– </w:t>
+      </w:r>
+      <w:proofErr w:type="spellStart"/>
+      <w:r>
+        <w:rPr>
+          <w:rFonts w:ascii="Times New Roman" w:hAnsi="Times New Roman" w:cs="Times New Roman"/>
+          <w:sz w:val="24"/>
+          <w:szCs w:val="32"/>
+        </w:rPr>
+        <w:t>Hé</w:t>
+      </w:r>
+      <w:proofErr w:type="spellEnd"/>
+      <w:r>
+        <w:rPr>
+          <w:rFonts w:ascii="Times New Roman" w:hAnsi="Times New Roman" w:cs="Times New Roman"/>
+          <w:sz w:val="24"/>
+          <w:szCs w:val="32"/>
+        </w:rPr>
+        <w:t xml:space="preserve"> bien moi, ça ne m’étonne guère de la part de paysannes, fit </w:t>
       </w:r>
       <w:r>
         <w:rPr>
@@ -972,44 +1643,189 @@
           <w:sz w:val="24"/>
           <w:szCs w:val="32"/>
         </w:rPr>
-        <w:t>– Le procès en décidera, Lorel, fit ser Dormont, mais je sens que ces jeunes filles n’ont pas l’étoffe de paysannes…</w:t>
-      </w:r>
-    </w:p>
-    <w:p>
-      <w:pPr>
-        <w:pStyle w:val="Sansinterligne"/>
-        <w:ind w:firstLine="709"/>
-        <w:jc w:val="both"/>
-        <w:rPr>
-          <w:rFonts w:ascii="Times New Roman" w:hAnsi="Times New Roman" w:cs="Times New Roman"/>
-          <w:sz w:val="24"/>
-          <w:szCs w:val="32"/>
-        </w:rPr>
-      </w:pPr>
-      <w:r>
-        <w:rPr>
-          <w:rFonts w:ascii="Times New Roman" w:hAnsi="Times New Roman" w:cs="Times New Roman"/>
-          <w:sz w:val="24"/>
-          <w:szCs w:val="32"/>
-        </w:rPr>
-        <w:t>Sur ces mots mystérieux, ser Dormont se retira, suivi de ser Barton.</w:t>
-      </w:r>
-      <w:r>
-        <w:rPr>
-          <w:rFonts w:ascii="Times New Roman" w:hAnsi="Times New Roman" w:cs="Times New Roman"/>
-          <w:sz w:val="24"/>
-          <w:szCs w:val="32"/>
-        </w:rPr>
-        <w:t xml:space="preserve"> Les deux Sentinelles firent signe à Vaelya et sa sœur de sortir de la cellule, puis les conduisirent à leurs cellules respectives, leur précisant de rester à la disposition des capitaines, et qu’il était bien évidemment inutile de tenter de s’échapper. Surtout qu’elles avaient prononcé leurs vœux, et qu’un contrat les liait à la Garde.</w:t>
-      </w:r>
-      <w:r>
-        <w:rPr>
-          <w:rFonts w:ascii="Times New Roman" w:hAnsi="Times New Roman" w:cs="Times New Roman"/>
-          <w:sz w:val="24"/>
-          <w:szCs w:val="32"/>
-        </w:rPr>
-        <w:t xml:space="preserve"> Ils ne fermèrent cependant pas les portes. Les deux jeunes filles pouvaient donc se promener à loisir dans le château. Vaelya rejoignit sa sœur dans sa cellule. Elle voulait profiter d’un peu de chaleur humaine et de réconfort. </w:t>
-      </w:r>
+        <w:t xml:space="preserve">– Le procès en décidera, </w:t>
+      </w:r>
+      <w:proofErr w:type="spellStart"/>
+      <w:r>
+        <w:rPr>
+          <w:rFonts w:ascii="Times New Roman" w:hAnsi="Times New Roman" w:cs="Times New Roman"/>
+          <w:sz w:val="24"/>
+          <w:szCs w:val="32"/>
+        </w:rPr>
+        <w:t>Lorel</w:t>
+      </w:r>
+      <w:proofErr w:type="spellEnd"/>
+      <w:r>
+        <w:rPr>
+          <w:rFonts w:ascii="Times New Roman" w:hAnsi="Times New Roman" w:cs="Times New Roman"/>
+          <w:sz w:val="24"/>
+          <w:szCs w:val="32"/>
+        </w:rPr>
+        <w:t xml:space="preserve">, fit </w:t>
+      </w:r>
+      <w:proofErr w:type="spellStart"/>
+      <w:r>
+        <w:rPr>
+          <w:rFonts w:ascii="Times New Roman" w:hAnsi="Times New Roman" w:cs="Times New Roman"/>
+          <w:sz w:val="24"/>
+          <w:szCs w:val="32"/>
+        </w:rPr>
+        <w:t>ser</w:t>
+      </w:r>
+      <w:proofErr w:type="spellEnd"/>
+      <w:r>
+        <w:rPr>
+          <w:rFonts w:ascii="Times New Roman" w:hAnsi="Times New Roman" w:cs="Times New Roman"/>
+          <w:sz w:val="24"/>
+          <w:szCs w:val="32"/>
+        </w:rPr>
+        <w:t xml:space="preserve"> </w:t>
+      </w:r>
+      <w:proofErr w:type="spellStart"/>
+      <w:r>
+        <w:rPr>
+          <w:rFonts w:ascii="Times New Roman" w:hAnsi="Times New Roman" w:cs="Times New Roman"/>
+          <w:sz w:val="24"/>
+          <w:szCs w:val="32"/>
+        </w:rPr>
+        <w:t>Dormont</w:t>
+      </w:r>
+      <w:proofErr w:type="spellEnd"/>
+      <w:r>
+        <w:rPr>
+          <w:rFonts w:ascii="Times New Roman" w:hAnsi="Times New Roman" w:cs="Times New Roman"/>
+          <w:sz w:val="24"/>
+          <w:szCs w:val="32"/>
+        </w:rPr>
+        <w:t>, mais je sens que ces jeunes filles n’ont pas l’étoffe de paysannes…</w:t>
+      </w:r>
+    </w:p>
+    <w:p>
+      <w:pPr>
+        <w:pStyle w:val="Sansinterligne"/>
+        <w:ind w:firstLine="709"/>
+        <w:jc w:val="both"/>
+        <w:rPr>
+          <w:rFonts w:ascii="Times New Roman" w:hAnsi="Times New Roman" w:cs="Times New Roman"/>
+          <w:sz w:val="24"/>
+          <w:szCs w:val="32"/>
+        </w:rPr>
+      </w:pPr>
+      <w:r>
+        <w:rPr>
+          <w:rFonts w:ascii="Times New Roman" w:hAnsi="Times New Roman" w:cs="Times New Roman"/>
+          <w:sz w:val="24"/>
+          <w:szCs w:val="32"/>
+        </w:rPr>
+        <w:t xml:space="preserve">Sur ces mots mystérieux, </w:t>
+      </w:r>
+      <w:proofErr w:type="spellStart"/>
+      <w:r>
+        <w:rPr>
+          <w:rFonts w:ascii="Times New Roman" w:hAnsi="Times New Roman" w:cs="Times New Roman"/>
+          <w:sz w:val="24"/>
+          <w:szCs w:val="32"/>
+        </w:rPr>
+        <w:t>ser</w:t>
+      </w:r>
+      <w:proofErr w:type="spellEnd"/>
+      <w:r>
+        <w:rPr>
+          <w:rFonts w:ascii="Times New Roman" w:hAnsi="Times New Roman" w:cs="Times New Roman"/>
+          <w:sz w:val="24"/>
+          <w:szCs w:val="32"/>
+        </w:rPr>
+        <w:t xml:space="preserve"> </w:t>
+      </w:r>
+      <w:proofErr w:type="spellStart"/>
+      <w:r>
+        <w:rPr>
+          <w:rFonts w:ascii="Times New Roman" w:hAnsi="Times New Roman" w:cs="Times New Roman"/>
+          <w:sz w:val="24"/>
+          <w:szCs w:val="32"/>
+        </w:rPr>
+        <w:t>Dormont</w:t>
+      </w:r>
+      <w:proofErr w:type="spellEnd"/>
+      <w:r>
+        <w:rPr>
+          <w:rFonts w:ascii="Times New Roman" w:hAnsi="Times New Roman" w:cs="Times New Roman"/>
+          <w:sz w:val="24"/>
+          <w:szCs w:val="32"/>
+        </w:rPr>
+        <w:t xml:space="preserve"> se retira, suivi de </w:t>
+      </w:r>
+      <w:proofErr w:type="spellStart"/>
+      <w:r>
+        <w:rPr>
+          <w:rFonts w:ascii="Times New Roman" w:hAnsi="Times New Roman" w:cs="Times New Roman"/>
+          <w:sz w:val="24"/>
+          <w:szCs w:val="32"/>
+        </w:rPr>
+        <w:t>ser</w:t>
+      </w:r>
+      <w:proofErr w:type="spellEnd"/>
+      <w:r>
+        <w:rPr>
+          <w:rFonts w:ascii="Times New Roman" w:hAnsi="Times New Roman" w:cs="Times New Roman"/>
+          <w:sz w:val="24"/>
+          <w:szCs w:val="32"/>
+        </w:rPr>
+        <w:t xml:space="preserve"> Barton.</w:t>
+      </w:r>
+      <w:r>
+        <w:rPr>
+          <w:rFonts w:ascii="Times New Roman" w:hAnsi="Times New Roman" w:cs="Times New Roman"/>
+          <w:sz w:val="24"/>
+          <w:szCs w:val="32"/>
+        </w:rPr>
+        <w:t xml:space="preserve"> Les deux Sentinelles firent signe à </w:t>
+      </w:r>
+      <w:proofErr w:type="spellStart"/>
+      <w:r>
+        <w:rPr>
+          <w:rFonts w:ascii="Times New Roman" w:hAnsi="Times New Roman" w:cs="Times New Roman"/>
+          <w:sz w:val="24"/>
+          <w:szCs w:val="32"/>
+        </w:rPr>
+        <w:t>Vaelya</w:t>
+      </w:r>
+      <w:proofErr w:type="spellEnd"/>
+      <w:r>
+        <w:rPr>
+          <w:rFonts w:ascii="Times New Roman" w:hAnsi="Times New Roman" w:cs="Times New Roman"/>
+          <w:sz w:val="24"/>
+          <w:szCs w:val="32"/>
+        </w:rPr>
+        <w:t xml:space="preserve"> et sa sœur de sortir de la cellule, puis les conduisirent à leurs cellules respectives, leur précisant de rester à la disposition des capitaines, et qu’il était bien évidemment inutile de tenter de s’échapper. Surtout qu’elles avaient prononcé leurs vœux, et qu’un contrat les liait à la Garde.</w:t>
+      </w:r>
+      <w:r>
+        <w:rPr>
+          <w:rFonts w:ascii="Times New Roman" w:hAnsi="Times New Roman" w:cs="Times New Roman"/>
+          <w:sz w:val="24"/>
+          <w:szCs w:val="32"/>
+        </w:rPr>
+        <w:t xml:space="preserve"> Ils ne fermèrent cependant pas les portes. Les deux jeunes filles pouvaient donc se promener à loisir dans le château. </w:t>
+      </w:r>
+      <w:proofErr w:type="spellStart"/>
+      <w:r>
+        <w:rPr>
+          <w:rFonts w:ascii="Times New Roman" w:hAnsi="Times New Roman" w:cs="Times New Roman"/>
+          <w:sz w:val="24"/>
+          <w:szCs w:val="32"/>
+        </w:rPr>
+        <w:t>Vaelya</w:t>
+      </w:r>
+      <w:proofErr w:type="spellEnd"/>
+      <w:r>
+        <w:rPr>
+          <w:rFonts w:ascii="Times New Roman" w:hAnsi="Times New Roman" w:cs="Times New Roman"/>
+          <w:sz w:val="24"/>
+          <w:szCs w:val="32"/>
+        </w:rPr>
+        <w:t xml:space="preserve"> rejoignit sa sœur dans sa cellule. Elle voulait profiter d’un peu de chaleur humaine et de réconfort. </w:t>
+      </w:r>
+      <w:proofErr w:type="spellStart"/>
       <w:r>
         <w:rPr>
           <w:rFonts w:ascii="Times New Roman" w:hAnsi="Times New Roman" w:cs="Times New Roman"/>
@@ -1018,6 +1834,7 @@
         </w:rPr>
         <w:t>Valyra</w:t>
       </w:r>
+      <w:proofErr w:type="spellEnd"/>
       <w:r>
         <w:rPr>
           <w:rFonts w:ascii="Times New Roman" w:hAnsi="Times New Roman" w:cs="Times New Roman"/>
@@ -1114,13 +1931,41 @@
           <w:szCs w:val="32"/>
         </w:rPr>
       </w:pPr>
-      <w:r>
-        <w:rPr>
-          <w:rFonts w:ascii="Times New Roman" w:hAnsi="Times New Roman" w:cs="Times New Roman"/>
-          <w:sz w:val="24"/>
-          <w:szCs w:val="32"/>
-        </w:rPr>
-        <w:t xml:space="preserve">Vaelya se réveilla en sursaut. Elle était dans la cellule de Valyra, allongée sur son lit. Sa sœur était debout dans la pièce, à faire les cent pas. </w:t>
+      <w:proofErr w:type="spellStart"/>
+      <w:r>
+        <w:rPr>
+          <w:rFonts w:ascii="Times New Roman" w:hAnsi="Times New Roman" w:cs="Times New Roman"/>
+          <w:sz w:val="24"/>
+          <w:szCs w:val="32"/>
+        </w:rPr>
+        <w:t>Vaelya</w:t>
+      </w:r>
+      <w:proofErr w:type="spellEnd"/>
+      <w:r>
+        <w:rPr>
+          <w:rFonts w:ascii="Times New Roman" w:hAnsi="Times New Roman" w:cs="Times New Roman"/>
+          <w:sz w:val="24"/>
+          <w:szCs w:val="32"/>
+        </w:rPr>
+        <w:t xml:space="preserve"> se réveilla en sursaut. Elle était dans la cellule de </w:t>
+      </w:r>
+      <w:proofErr w:type="spellStart"/>
+      <w:r>
+        <w:rPr>
+          <w:rFonts w:ascii="Times New Roman" w:hAnsi="Times New Roman" w:cs="Times New Roman"/>
+          <w:sz w:val="24"/>
+          <w:szCs w:val="32"/>
+        </w:rPr>
+        <w:t>Valyra</w:t>
+      </w:r>
+      <w:proofErr w:type="spellEnd"/>
+      <w:r>
+        <w:rPr>
+          <w:rFonts w:ascii="Times New Roman" w:hAnsi="Times New Roman" w:cs="Times New Roman"/>
+          <w:sz w:val="24"/>
+          <w:szCs w:val="32"/>
+        </w:rPr>
+        <w:t xml:space="preserve">, allongée sur son lit. Sa sœur était debout dans la pièce, à faire les cent pas. </w:t>
       </w:r>
       <w:r>
         <w:rPr>
@@ -1136,7 +1981,25 @@
           <w:sz w:val="24"/>
           <w:szCs w:val="32"/>
         </w:rPr>
-        <w:t>lle s’approcha de Vaelya quand elle vit qu’elle ne dormait plus.</w:t>
+        <w:t xml:space="preserve">lle s’approcha de </w:t>
+      </w:r>
+      <w:proofErr w:type="spellStart"/>
+      <w:r>
+        <w:rPr>
+          <w:rFonts w:ascii="Times New Roman" w:hAnsi="Times New Roman" w:cs="Times New Roman"/>
+          <w:sz w:val="24"/>
+          <w:szCs w:val="32"/>
+        </w:rPr>
+        <w:t>Vaelya</w:t>
+      </w:r>
+      <w:proofErr w:type="spellEnd"/>
+      <w:r>
+        <w:rPr>
+          <w:rFonts w:ascii="Times New Roman" w:hAnsi="Times New Roman" w:cs="Times New Roman"/>
+          <w:sz w:val="24"/>
+          <w:szCs w:val="32"/>
+        </w:rPr>
+        <w:t xml:space="preserve"> quand elle vit qu’elle ne dormait plus.</w:t>
       </w:r>
     </w:p>
     <w:p>
@@ -1212,7 +2075,25 @@
           <w:sz w:val="24"/>
           <w:szCs w:val="32"/>
         </w:rPr>
-        <w:t xml:space="preserve"> Et le capitaine Dormont voudra probablement se reposer un peu après sa mission.</w:t>
+        <w:t xml:space="preserve"> Et le capitaine </w:t>
+      </w:r>
+      <w:proofErr w:type="spellStart"/>
+      <w:r>
+        <w:rPr>
+          <w:rFonts w:ascii="Times New Roman" w:hAnsi="Times New Roman" w:cs="Times New Roman"/>
+          <w:sz w:val="24"/>
+          <w:szCs w:val="32"/>
+        </w:rPr>
+        <w:t>Dormont</w:t>
+      </w:r>
+      <w:proofErr w:type="spellEnd"/>
+      <w:r>
+        <w:rPr>
+          <w:rFonts w:ascii="Times New Roman" w:hAnsi="Times New Roman" w:cs="Times New Roman"/>
+          <w:sz w:val="24"/>
+          <w:szCs w:val="32"/>
+        </w:rPr>
+        <w:t xml:space="preserve"> voudra probablement se reposer un peu après sa mission.</w:t>
       </w:r>
       <w:r>
         <w:rPr>
@@ -1260,7 +2141,43 @@
           <w:sz w:val="24"/>
           <w:szCs w:val="32"/>
         </w:rPr>
-        <w:t>– Je voulais en savoir un peu plus sur le capitaine Dormont. J’avais entendu son nom lors d’un entrainement. Le maître d’armes le prenait souvent en exemple. D’après ce que j’ai pu glaner, c’est un des meilleurs hommes qu’ait connu la Garde. Et visiblement, c’est le plus influent des trois capitaines, même si officiellement il n’y aucune hiérarchie entre eux. Tu as remarqué comme il s’est montré autoritaire, tout à l’heure ? Et ser Barton n’a pas eu l’air de vouloir protester.</w:t>
+        <w:t xml:space="preserve">– Je voulais en savoir un peu plus sur le capitaine </w:t>
+      </w:r>
+      <w:proofErr w:type="spellStart"/>
+      <w:r>
+        <w:rPr>
+          <w:rFonts w:ascii="Times New Roman" w:hAnsi="Times New Roman" w:cs="Times New Roman"/>
+          <w:sz w:val="24"/>
+          <w:szCs w:val="32"/>
+        </w:rPr>
+        <w:t>Dormont</w:t>
+      </w:r>
+      <w:proofErr w:type="spellEnd"/>
+      <w:r>
+        <w:rPr>
+          <w:rFonts w:ascii="Times New Roman" w:hAnsi="Times New Roman" w:cs="Times New Roman"/>
+          <w:sz w:val="24"/>
+          <w:szCs w:val="32"/>
+        </w:rPr>
+        <w:t xml:space="preserve">. J’avais entendu son nom lors d’un entrainement. Le maître d’armes le prenait souvent en exemple. D’après ce que j’ai pu glaner, c’est un des meilleurs hommes qu’ait connu la Garde. Et visiblement, c’est le plus influent des trois capitaines, même si officiellement il n’y aucune hiérarchie entre eux. Tu as remarqué comme il s’est montré autoritaire, tout à l’heure ? Et </w:t>
+      </w:r>
+      <w:proofErr w:type="spellStart"/>
+      <w:r>
+        <w:rPr>
+          <w:rFonts w:ascii="Times New Roman" w:hAnsi="Times New Roman" w:cs="Times New Roman"/>
+          <w:sz w:val="24"/>
+          <w:szCs w:val="32"/>
+        </w:rPr>
+        <w:t>ser</w:t>
+      </w:r>
+      <w:proofErr w:type="spellEnd"/>
+      <w:r>
+        <w:rPr>
+          <w:rFonts w:ascii="Times New Roman" w:hAnsi="Times New Roman" w:cs="Times New Roman"/>
+          <w:sz w:val="24"/>
+          <w:szCs w:val="32"/>
+        </w:rPr>
+        <w:t xml:space="preserve"> Barton n’a pas eu l’air de vouloir protester.</w:t>
       </w:r>
     </w:p>
     <w:p>
@@ -1344,7 +2261,25 @@
           <w:sz w:val="24"/>
           <w:szCs w:val="32"/>
         </w:rPr>
-        <w:t>– Tu veux dire que ser Barton pensait pouvoir devenir le capitaine préféré du Lord Commandant ?</w:t>
+        <w:t xml:space="preserve">– Tu veux dire que </w:t>
+      </w:r>
+      <w:proofErr w:type="spellStart"/>
+      <w:r>
+        <w:rPr>
+          <w:rFonts w:ascii="Times New Roman" w:hAnsi="Times New Roman" w:cs="Times New Roman"/>
+          <w:sz w:val="24"/>
+          <w:szCs w:val="32"/>
+        </w:rPr>
+        <w:t>ser</w:t>
+      </w:r>
+      <w:proofErr w:type="spellEnd"/>
+      <w:r>
+        <w:rPr>
+          <w:rFonts w:ascii="Times New Roman" w:hAnsi="Times New Roman" w:cs="Times New Roman"/>
+          <w:sz w:val="24"/>
+          <w:szCs w:val="32"/>
+        </w:rPr>
+        <w:t xml:space="preserve"> Barton pensait pouvoir devenir le capitaine préféré du Lord Commandant ?</w:t>
       </w:r>
     </w:p>
     <w:p>
@@ -1366,21 +2301,49 @@
         </w:rPr>
         <w:t xml:space="preserve">– Non </w:t>
       </w:r>
-      <w:r>
-        <w:rPr>
-          <w:rFonts w:ascii="Times New Roman" w:hAnsi="Times New Roman" w:cs="Times New Roman"/>
-          <w:sz w:val="24"/>
-          <w:szCs w:val="32"/>
-        </w:rPr>
-        <w:t>Lya, je pense</w:t>
-      </w:r>
-      <w:r>
-        <w:rPr>
-          <w:rFonts w:ascii="Times New Roman" w:hAnsi="Times New Roman" w:cs="Times New Roman"/>
-          <w:sz w:val="24"/>
-          <w:szCs w:val="32"/>
-        </w:rPr>
-        <w:t xml:space="preserve"> que ser Barton pensait pouvoir devenir </w:t>
+      <w:proofErr w:type="spellStart"/>
+      <w:r>
+        <w:rPr>
+          <w:rFonts w:ascii="Times New Roman" w:hAnsi="Times New Roman" w:cs="Times New Roman"/>
+          <w:sz w:val="24"/>
+          <w:szCs w:val="32"/>
+        </w:rPr>
+        <w:t>Lya</w:t>
+      </w:r>
+      <w:proofErr w:type="spellEnd"/>
+      <w:r>
+        <w:rPr>
+          <w:rFonts w:ascii="Times New Roman" w:hAnsi="Times New Roman" w:cs="Times New Roman"/>
+          <w:sz w:val="24"/>
+          <w:szCs w:val="32"/>
+        </w:rPr>
+        <w:t>, je pense</w:t>
+      </w:r>
+      <w:r>
+        <w:rPr>
+          <w:rFonts w:ascii="Times New Roman" w:hAnsi="Times New Roman" w:cs="Times New Roman"/>
+          <w:sz w:val="24"/>
+          <w:szCs w:val="32"/>
+        </w:rPr>
+        <w:t xml:space="preserve"> que </w:t>
+      </w:r>
+      <w:proofErr w:type="spellStart"/>
+      <w:r>
+        <w:rPr>
+          <w:rFonts w:ascii="Times New Roman" w:hAnsi="Times New Roman" w:cs="Times New Roman"/>
+          <w:sz w:val="24"/>
+          <w:szCs w:val="32"/>
+        </w:rPr>
+        <w:t>ser</w:t>
+      </w:r>
+      <w:proofErr w:type="spellEnd"/>
+      <w:r>
+        <w:rPr>
+          <w:rFonts w:ascii="Times New Roman" w:hAnsi="Times New Roman" w:cs="Times New Roman"/>
+          <w:sz w:val="24"/>
+          <w:szCs w:val="32"/>
+        </w:rPr>
+        <w:t xml:space="preserve"> Barton pensait pouvoir devenir </w:t>
       </w:r>
       <w:r>
         <w:rPr>
@@ -1409,67 +2372,211 @@
           <w:sz w:val="24"/>
           <w:szCs w:val="32"/>
         </w:rPr>
-        <w:t>– Tu es folle, Val ? Tu penses que ser Barton a… quoi ? Assassiné lord Sandorins pour ensuite prendre sa place ? Il n’aurait même pas été sûr de devenir Lord Commandant. Tu sais bien qu’on élit le Lord Commandant.</w:t>
-      </w:r>
-    </w:p>
-    <w:p>
-      <w:pPr>
-        <w:pStyle w:val="Sansinterligne"/>
-        <w:ind w:firstLine="709"/>
-        <w:jc w:val="both"/>
-        <w:rPr>
-          <w:rFonts w:ascii="Times New Roman" w:hAnsi="Times New Roman" w:cs="Times New Roman"/>
-          <w:sz w:val="24"/>
-          <w:szCs w:val="32"/>
-        </w:rPr>
-      </w:pPr>
-      <w:r>
-        <w:rPr>
-          <w:rFonts w:ascii="Times New Roman" w:hAnsi="Times New Roman" w:cs="Times New Roman"/>
-          <w:sz w:val="24"/>
-          <w:szCs w:val="32"/>
-        </w:rPr>
-        <w:t>– C’est vrai. Mais sans lord Sandorins, et en l’absence des deux autres capitaines – j’ignore le nom du troisième –, ser Barton était sans doute le mieux placé pour obtenir le poste. Le fait que ser Dormont soit rentré n’avait pas l’air de lui faire plaisir.</w:t>
-      </w:r>
-    </w:p>
-    <w:p>
-      <w:pPr>
-        <w:pStyle w:val="Sansinterligne"/>
-        <w:ind w:firstLine="709"/>
-        <w:jc w:val="both"/>
-        <w:rPr>
-          <w:rFonts w:ascii="Times New Roman" w:hAnsi="Times New Roman" w:cs="Times New Roman"/>
-          <w:sz w:val="24"/>
-          <w:szCs w:val="32"/>
-        </w:rPr>
-      </w:pPr>
-      <w:r>
-        <w:rPr>
-          <w:rFonts w:ascii="Times New Roman" w:hAnsi="Times New Roman" w:cs="Times New Roman"/>
-          <w:sz w:val="24"/>
-          <w:szCs w:val="32"/>
-        </w:rPr>
-        <w:t>– Oui, enfin peut-être est-ce simplement parce que les deux hommes ne s’aiment pas, rétorqua Vaelya.</w:t>
-      </w:r>
-    </w:p>
-    <w:p>
-      <w:pPr>
-        <w:pStyle w:val="Sansinterligne"/>
-        <w:ind w:firstLine="709"/>
-        <w:jc w:val="both"/>
-        <w:rPr>
-          <w:rFonts w:ascii="Times New Roman" w:hAnsi="Times New Roman" w:cs="Times New Roman"/>
-          <w:sz w:val="24"/>
-          <w:szCs w:val="32"/>
-        </w:rPr>
-      </w:pPr>
-      <w:r>
-        <w:rPr>
-          <w:rFonts w:ascii="Times New Roman" w:hAnsi="Times New Roman" w:cs="Times New Roman"/>
-          <w:sz w:val="24"/>
-          <w:szCs w:val="32"/>
-        </w:rPr>
-        <w:t>– Lya, nous ne sommes plus à la ferme des parents. Tu sais, les gens peuvent devenir fous quand il s’agit du pouvoir.</w:t>
+        <w:t xml:space="preserve">– Tu es folle, Val ? Tu penses que </w:t>
+      </w:r>
+      <w:proofErr w:type="spellStart"/>
+      <w:r>
+        <w:rPr>
+          <w:rFonts w:ascii="Times New Roman" w:hAnsi="Times New Roman" w:cs="Times New Roman"/>
+          <w:sz w:val="24"/>
+          <w:szCs w:val="32"/>
+        </w:rPr>
+        <w:t>ser</w:t>
+      </w:r>
+      <w:proofErr w:type="spellEnd"/>
+      <w:r>
+        <w:rPr>
+          <w:rFonts w:ascii="Times New Roman" w:hAnsi="Times New Roman" w:cs="Times New Roman"/>
+          <w:sz w:val="24"/>
+          <w:szCs w:val="32"/>
+        </w:rPr>
+        <w:t xml:space="preserve"> Barton a… quoi ? Assassiné lord </w:t>
+      </w:r>
+      <w:proofErr w:type="spellStart"/>
+      <w:r>
+        <w:rPr>
+          <w:rFonts w:ascii="Times New Roman" w:hAnsi="Times New Roman" w:cs="Times New Roman"/>
+          <w:sz w:val="24"/>
+          <w:szCs w:val="32"/>
+        </w:rPr>
+        <w:t>Sandorins</w:t>
+      </w:r>
+      <w:proofErr w:type="spellEnd"/>
+      <w:r>
+        <w:rPr>
+          <w:rFonts w:ascii="Times New Roman" w:hAnsi="Times New Roman" w:cs="Times New Roman"/>
+          <w:sz w:val="24"/>
+          <w:szCs w:val="32"/>
+        </w:rPr>
+        <w:t xml:space="preserve"> pour ensuite prendre sa place ? Il n’aurait même pas été sûr de devenir Lord Commandant. Tu sais bien qu’on élit le Lord Commandant.</w:t>
+      </w:r>
+    </w:p>
+    <w:p>
+      <w:pPr>
+        <w:pStyle w:val="Sansinterligne"/>
+        <w:ind w:firstLine="709"/>
+        <w:jc w:val="both"/>
+        <w:rPr>
+          <w:rFonts w:ascii="Times New Roman" w:hAnsi="Times New Roman" w:cs="Times New Roman"/>
+          <w:sz w:val="24"/>
+          <w:szCs w:val="32"/>
+        </w:rPr>
+      </w:pPr>
+      <w:r>
+        <w:rPr>
+          <w:rFonts w:ascii="Times New Roman" w:hAnsi="Times New Roman" w:cs="Times New Roman"/>
+          <w:sz w:val="24"/>
+          <w:szCs w:val="32"/>
+        </w:rPr>
+        <w:t xml:space="preserve">– C’est vrai. Mais sans lord </w:t>
+      </w:r>
+      <w:proofErr w:type="spellStart"/>
+      <w:r>
+        <w:rPr>
+          <w:rFonts w:ascii="Times New Roman" w:hAnsi="Times New Roman" w:cs="Times New Roman"/>
+          <w:sz w:val="24"/>
+          <w:szCs w:val="32"/>
+        </w:rPr>
+        <w:t>Sandorins</w:t>
+      </w:r>
+      <w:proofErr w:type="spellEnd"/>
+      <w:r>
+        <w:rPr>
+          <w:rFonts w:ascii="Times New Roman" w:hAnsi="Times New Roman" w:cs="Times New Roman"/>
+          <w:sz w:val="24"/>
+          <w:szCs w:val="32"/>
+        </w:rPr>
+        <w:t xml:space="preserve">, et en l’absence des deux autres capitaines – j’ignore le nom du troisième –, </w:t>
+      </w:r>
+      <w:proofErr w:type="spellStart"/>
+      <w:r>
+        <w:rPr>
+          <w:rFonts w:ascii="Times New Roman" w:hAnsi="Times New Roman" w:cs="Times New Roman"/>
+          <w:sz w:val="24"/>
+          <w:szCs w:val="32"/>
+        </w:rPr>
+        <w:t>ser</w:t>
+      </w:r>
+      <w:proofErr w:type="spellEnd"/>
+      <w:r>
+        <w:rPr>
+          <w:rFonts w:ascii="Times New Roman" w:hAnsi="Times New Roman" w:cs="Times New Roman"/>
+          <w:sz w:val="24"/>
+          <w:szCs w:val="32"/>
+        </w:rPr>
+        <w:t xml:space="preserve"> Barton était sans doute le mieux placé pour obtenir le poste. Le fait que </w:t>
+      </w:r>
+      <w:proofErr w:type="spellStart"/>
+      <w:r>
+        <w:rPr>
+          <w:rFonts w:ascii="Times New Roman" w:hAnsi="Times New Roman" w:cs="Times New Roman"/>
+          <w:sz w:val="24"/>
+          <w:szCs w:val="32"/>
+        </w:rPr>
+        <w:t>ser</w:t>
+      </w:r>
+      <w:proofErr w:type="spellEnd"/>
+      <w:r>
+        <w:rPr>
+          <w:rFonts w:ascii="Times New Roman" w:hAnsi="Times New Roman" w:cs="Times New Roman"/>
+          <w:sz w:val="24"/>
+          <w:szCs w:val="32"/>
+        </w:rPr>
+        <w:t xml:space="preserve"> </w:t>
+      </w:r>
+      <w:proofErr w:type="spellStart"/>
+      <w:r>
+        <w:rPr>
+          <w:rFonts w:ascii="Times New Roman" w:hAnsi="Times New Roman" w:cs="Times New Roman"/>
+          <w:sz w:val="24"/>
+          <w:szCs w:val="32"/>
+        </w:rPr>
+        <w:t>Dormont</w:t>
+      </w:r>
+      <w:proofErr w:type="spellEnd"/>
+      <w:r>
+        <w:rPr>
+          <w:rFonts w:ascii="Times New Roman" w:hAnsi="Times New Roman" w:cs="Times New Roman"/>
+          <w:sz w:val="24"/>
+          <w:szCs w:val="32"/>
+        </w:rPr>
+        <w:t xml:space="preserve"> soit rentré n’avait pas l’air de lui faire plaisir.</w:t>
+      </w:r>
+    </w:p>
+    <w:p>
+      <w:pPr>
+        <w:pStyle w:val="Sansinterligne"/>
+        <w:ind w:firstLine="709"/>
+        <w:jc w:val="both"/>
+        <w:rPr>
+          <w:rFonts w:ascii="Times New Roman" w:hAnsi="Times New Roman" w:cs="Times New Roman"/>
+          <w:sz w:val="24"/>
+          <w:szCs w:val="32"/>
+        </w:rPr>
+      </w:pPr>
+      <w:r>
+        <w:rPr>
+          <w:rFonts w:ascii="Times New Roman" w:hAnsi="Times New Roman" w:cs="Times New Roman"/>
+          <w:sz w:val="24"/>
+          <w:szCs w:val="32"/>
+        </w:rPr>
+        <w:t xml:space="preserve">– Oui, enfin peut-être est-ce simplement parce que les deux hommes ne s’aiment pas, rétorqua </w:t>
+      </w:r>
+      <w:proofErr w:type="spellStart"/>
+      <w:r>
+        <w:rPr>
+          <w:rFonts w:ascii="Times New Roman" w:hAnsi="Times New Roman" w:cs="Times New Roman"/>
+          <w:sz w:val="24"/>
+          <w:szCs w:val="32"/>
+        </w:rPr>
+        <w:t>Vaelya</w:t>
+      </w:r>
+      <w:proofErr w:type="spellEnd"/>
+      <w:r>
+        <w:rPr>
+          <w:rFonts w:ascii="Times New Roman" w:hAnsi="Times New Roman" w:cs="Times New Roman"/>
+          <w:sz w:val="24"/>
+          <w:szCs w:val="32"/>
+        </w:rPr>
+        <w:t>.</w:t>
+      </w:r>
+    </w:p>
+    <w:p>
+      <w:pPr>
+        <w:pStyle w:val="Sansinterligne"/>
+        <w:ind w:firstLine="709"/>
+        <w:jc w:val="both"/>
+        <w:rPr>
+          <w:rFonts w:ascii="Times New Roman" w:hAnsi="Times New Roman" w:cs="Times New Roman"/>
+          <w:sz w:val="24"/>
+          <w:szCs w:val="32"/>
+        </w:rPr>
+      </w:pPr>
+      <w:r>
+        <w:rPr>
+          <w:rFonts w:ascii="Times New Roman" w:hAnsi="Times New Roman" w:cs="Times New Roman"/>
+          <w:sz w:val="24"/>
+          <w:szCs w:val="32"/>
+        </w:rPr>
+        <w:t xml:space="preserve">– </w:t>
+      </w:r>
+      <w:proofErr w:type="spellStart"/>
+      <w:r>
+        <w:rPr>
+          <w:rFonts w:ascii="Times New Roman" w:hAnsi="Times New Roman" w:cs="Times New Roman"/>
+          <w:sz w:val="24"/>
+          <w:szCs w:val="32"/>
+        </w:rPr>
+        <w:t>Lya</w:t>
+      </w:r>
+      <w:proofErr w:type="spellEnd"/>
+      <w:r>
+        <w:rPr>
+          <w:rFonts w:ascii="Times New Roman" w:hAnsi="Times New Roman" w:cs="Times New Roman"/>
+          <w:sz w:val="24"/>
+          <w:szCs w:val="32"/>
+        </w:rPr>
+        <w:t>, nous ne sommes plus à la ferme des parents. Tu sais, les gens peuvent devenir fous quand il s’agit du pouvoir.</w:t>
       </w:r>
       <w:r>
         <w:rPr>
@@ -1505,7 +2612,25 @@
           <w:sz w:val="24"/>
           <w:szCs w:val="32"/>
         </w:rPr>
-        <w:t>Pourquoi tu ne tentes pas ta chance alors ? demanda Vaelya d’un ton ironique. Je suppose que tu pourrais nous éviter la pendaison si tu étais élue Lord Commandant de la Garde.</w:t>
+        <w:t xml:space="preserve">Pourquoi tu ne tentes pas ta chance alors ? demanda </w:t>
+      </w:r>
+      <w:proofErr w:type="spellStart"/>
+      <w:r>
+        <w:rPr>
+          <w:rFonts w:ascii="Times New Roman" w:hAnsi="Times New Roman" w:cs="Times New Roman"/>
+          <w:sz w:val="24"/>
+          <w:szCs w:val="32"/>
+        </w:rPr>
+        <w:t>Vaelya</w:t>
+      </w:r>
+      <w:proofErr w:type="spellEnd"/>
+      <w:r>
+        <w:rPr>
+          <w:rFonts w:ascii="Times New Roman" w:hAnsi="Times New Roman" w:cs="Times New Roman"/>
+          <w:sz w:val="24"/>
+          <w:szCs w:val="32"/>
+        </w:rPr>
+        <w:t xml:space="preserve"> d’un ton ironique. Je suppose que tu pourrais nous éviter la pendaison si tu étais élue Lord Commandant de la Garde.</w:t>
       </w:r>
     </w:p>
     <w:p>
@@ -1565,7 +2690,25 @@
           <w:sz w:val="24"/>
           <w:szCs w:val="32"/>
         </w:rPr>
-        <w:t>– Je crois qu’il y a eu un ou deux précédents de Lord Commandant femme, mais ça reste anecdotique, Lya.</w:t>
+        <w:t xml:space="preserve">– Je crois qu’il y a eu un ou deux précédents de Lord Commandant femme, mais ça reste anecdotique, </w:t>
+      </w:r>
+      <w:proofErr w:type="spellStart"/>
+      <w:r>
+        <w:rPr>
+          <w:rFonts w:ascii="Times New Roman" w:hAnsi="Times New Roman" w:cs="Times New Roman"/>
+          <w:sz w:val="24"/>
+          <w:szCs w:val="32"/>
+        </w:rPr>
+        <w:t>Lya</w:t>
+      </w:r>
+      <w:proofErr w:type="spellEnd"/>
+      <w:r>
+        <w:rPr>
+          <w:rFonts w:ascii="Times New Roman" w:hAnsi="Times New Roman" w:cs="Times New Roman"/>
+          <w:sz w:val="24"/>
+          <w:szCs w:val="32"/>
+        </w:rPr>
+        <w:t>.</w:t>
       </w:r>
     </w:p>
     <w:p>
@@ -1614,7 +2757,43 @@
           <w:szCs w:val="32"/>
         </w:rPr>
         <w:lastRenderedPageBreak/>
-        <w:t>– Hé bien, ce n’est pas si stupide, fit Valyra avec un clin d’œil. Je serai sûre d’avoir deux voix, tout le monde ne peut pas en dire autant.</w:t>
+        <w:t xml:space="preserve">– </w:t>
+      </w:r>
+      <w:proofErr w:type="spellStart"/>
+      <w:r>
+        <w:rPr>
+          <w:rFonts w:ascii="Times New Roman" w:hAnsi="Times New Roman" w:cs="Times New Roman"/>
+          <w:sz w:val="24"/>
+          <w:szCs w:val="32"/>
+        </w:rPr>
+        <w:t>Hé</w:t>
+      </w:r>
+      <w:proofErr w:type="spellEnd"/>
+      <w:r>
+        <w:rPr>
+          <w:rFonts w:ascii="Times New Roman" w:hAnsi="Times New Roman" w:cs="Times New Roman"/>
+          <w:sz w:val="24"/>
+          <w:szCs w:val="32"/>
+        </w:rPr>
+        <w:t xml:space="preserve"> bien, ce n’est pas si stupide, fit </w:t>
+      </w:r>
+      <w:proofErr w:type="spellStart"/>
+      <w:r>
+        <w:rPr>
+          <w:rFonts w:ascii="Times New Roman" w:hAnsi="Times New Roman" w:cs="Times New Roman"/>
+          <w:sz w:val="24"/>
+          <w:szCs w:val="32"/>
+        </w:rPr>
+        <w:t>Valyra</w:t>
+      </w:r>
+      <w:proofErr w:type="spellEnd"/>
+      <w:r>
+        <w:rPr>
+          <w:rFonts w:ascii="Times New Roman" w:hAnsi="Times New Roman" w:cs="Times New Roman"/>
+          <w:sz w:val="24"/>
+          <w:szCs w:val="32"/>
+        </w:rPr>
+        <w:t xml:space="preserve"> avec un clin d’œil. Je serai sûre d’avoir deux voix, tout le monde ne peut pas en dire autant.</w:t>
       </w:r>
     </w:p>
     <w:p>
@@ -1714,27 +2893,55 @@
           <w:sz w:val="24"/>
           <w:szCs w:val="32"/>
         </w:rPr>
-        <w:t>Les deux sœurs furent interrompues par quelqu’un qui toqua à la porte de la cellule de Valyra.</w:t>
-      </w:r>
-    </w:p>
-    <w:p>
-      <w:pPr>
-        <w:pStyle w:val="Sansinterligne"/>
-        <w:ind w:firstLine="709"/>
-        <w:jc w:val="both"/>
-        <w:rPr>
-          <w:rFonts w:ascii="Times New Roman" w:hAnsi="Times New Roman" w:cs="Times New Roman"/>
-          <w:sz w:val="24"/>
-          <w:szCs w:val="32"/>
-        </w:rPr>
-      </w:pPr>
-      <w:r>
-        <w:rPr>
-          <w:rFonts w:ascii="Times New Roman" w:hAnsi="Times New Roman" w:cs="Times New Roman"/>
-          <w:sz w:val="24"/>
-          <w:szCs w:val="32"/>
-        </w:rPr>
-        <w:t xml:space="preserve">Vaelya s’assit sur le lit, pendant que sa sœur allait ouvrir. Qui pouvait </w:t>
+        <w:t xml:space="preserve">Les deux sœurs furent interrompues par quelqu’un qui toqua à la porte de la cellule de </w:t>
+      </w:r>
+      <w:proofErr w:type="spellStart"/>
+      <w:r>
+        <w:rPr>
+          <w:rFonts w:ascii="Times New Roman" w:hAnsi="Times New Roman" w:cs="Times New Roman"/>
+          <w:sz w:val="24"/>
+          <w:szCs w:val="32"/>
+        </w:rPr>
+        <w:t>Valyra</w:t>
+      </w:r>
+      <w:proofErr w:type="spellEnd"/>
+      <w:r>
+        <w:rPr>
+          <w:rFonts w:ascii="Times New Roman" w:hAnsi="Times New Roman" w:cs="Times New Roman"/>
+          <w:sz w:val="24"/>
+          <w:szCs w:val="32"/>
+        </w:rPr>
+        <w:t>.</w:t>
+      </w:r>
+    </w:p>
+    <w:p>
+      <w:pPr>
+        <w:pStyle w:val="Sansinterligne"/>
+        <w:ind w:firstLine="709"/>
+        <w:jc w:val="both"/>
+        <w:rPr>
+          <w:rFonts w:ascii="Times New Roman" w:hAnsi="Times New Roman" w:cs="Times New Roman"/>
+          <w:sz w:val="24"/>
+          <w:szCs w:val="32"/>
+        </w:rPr>
+      </w:pPr>
+      <w:proofErr w:type="spellStart"/>
+      <w:r>
+        <w:rPr>
+          <w:rFonts w:ascii="Times New Roman" w:hAnsi="Times New Roman" w:cs="Times New Roman"/>
+          <w:sz w:val="24"/>
+          <w:szCs w:val="32"/>
+        </w:rPr>
+        <w:t>Vaelya</w:t>
+      </w:r>
+      <w:proofErr w:type="spellEnd"/>
+      <w:r>
+        <w:rPr>
+          <w:rFonts w:ascii="Times New Roman" w:hAnsi="Times New Roman" w:cs="Times New Roman"/>
+          <w:sz w:val="24"/>
+          <w:szCs w:val="32"/>
+        </w:rPr>
+        <w:t xml:space="preserve"> s’assit sur le lit, pendant que sa sœur allait ouvrir. Qui pouvait </w:t>
       </w:r>
       <w:r>
         <w:rPr>
@@ -1780,13 +2987,59 @@
           <w:szCs w:val="32"/>
         </w:rPr>
       </w:pPr>
-      <w:r>
-        <w:rPr>
-          <w:rFonts w:ascii="Times New Roman" w:hAnsi="Times New Roman" w:cs="Times New Roman"/>
-          <w:sz w:val="24"/>
-          <w:szCs w:val="32"/>
-        </w:rPr>
-        <w:t>Valyra ouvrit la porte, et se déplaça pour laisser entrer le visiteur. C’était Jory, qui salua Vaelya.</w:t>
+      <w:proofErr w:type="spellStart"/>
+      <w:r>
+        <w:rPr>
+          <w:rFonts w:ascii="Times New Roman" w:hAnsi="Times New Roman" w:cs="Times New Roman"/>
+          <w:sz w:val="24"/>
+          <w:szCs w:val="32"/>
+        </w:rPr>
+        <w:t>Valyra</w:t>
+      </w:r>
+      <w:proofErr w:type="spellEnd"/>
+      <w:r>
+        <w:rPr>
+          <w:rFonts w:ascii="Times New Roman" w:hAnsi="Times New Roman" w:cs="Times New Roman"/>
+          <w:sz w:val="24"/>
+          <w:szCs w:val="32"/>
+        </w:rPr>
+        <w:t xml:space="preserve"> ouvrit la porte, et se déplaça pour laisser entrer le visiteur. C’était </w:t>
+      </w:r>
+      <w:proofErr w:type="spellStart"/>
+      <w:r>
+        <w:rPr>
+          <w:rFonts w:ascii="Times New Roman" w:hAnsi="Times New Roman" w:cs="Times New Roman"/>
+          <w:sz w:val="24"/>
+          <w:szCs w:val="32"/>
+        </w:rPr>
+        <w:t>Jory</w:t>
+      </w:r>
+      <w:proofErr w:type="spellEnd"/>
+      <w:r>
+        <w:rPr>
+          <w:rFonts w:ascii="Times New Roman" w:hAnsi="Times New Roman" w:cs="Times New Roman"/>
+          <w:sz w:val="24"/>
+          <w:szCs w:val="32"/>
+        </w:rPr>
+        <w:t xml:space="preserve">, qui salua </w:t>
+      </w:r>
+      <w:proofErr w:type="spellStart"/>
+      <w:r>
+        <w:rPr>
+          <w:rFonts w:ascii="Times New Roman" w:hAnsi="Times New Roman" w:cs="Times New Roman"/>
+          <w:sz w:val="24"/>
+          <w:szCs w:val="32"/>
+        </w:rPr>
+        <w:t>Vaelya</w:t>
+      </w:r>
+      <w:proofErr w:type="spellEnd"/>
+      <w:r>
+        <w:rPr>
+          <w:rFonts w:ascii="Times New Roman" w:hAnsi="Times New Roman" w:cs="Times New Roman"/>
+          <w:sz w:val="24"/>
+          <w:szCs w:val="32"/>
+        </w:rPr>
+        <w:t>.</w:t>
       </w:r>
     </w:p>
     <w:p>
@@ -1826,7 +3079,25 @@
           <w:sz w:val="24"/>
           <w:szCs w:val="32"/>
         </w:rPr>
-        <w:t>– Effectivement, répliqua Valyra, elle était ici.</w:t>
+        <w:t xml:space="preserve">– Effectivement, répliqua </w:t>
+      </w:r>
+      <w:proofErr w:type="spellStart"/>
+      <w:r>
+        <w:rPr>
+          <w:rFonts w:ascii="Times New Roman" w:hAnsi="Times New Roman" w:cs="Times New Roman"/>
+          <w:sz w:val="24"/>
+          <w:szCs w:val="32"/>
+        </w:rPr>
+        <w:t>Valyra</w:t>
+      </w:r>
+      <w:proofErr w:type="spellEnd"/>
+      <w:r>
+        <w:rPr>
+          <w:rFonts w:ascii="Times New Roman" w:hAnsi="Times New Roman" w:cs="Times New Roman"/>
+          <w:sz w:val="24"/>
+          <w:szCs w:val="32"/>
+        </w:rPr>
+        <w:t>, elle était ici.</w:t>
       </w:r>
     </w:p>
     <w:p>
@@ -1854,7 +3125,25 @@
           <w:sz w:val="24"/>
           <w:szCs w:val="32"/>
         </w:rPr>
-        <w:t xml:space="preserve"> Je voulais te parler, Vaelya.</w:t>
+        <w:t xml:space="preserve"> Je voulais te parler, </w:t>
+      </w:r>
+      <w:proofErr w:type="spellStart"/>
+      <w:r>
+        <w:rPr>
+          <w:rFonts w:ascii="Times New Roman" w:hAnsi="Times New Roman" w:cs="Times New Roman"/>
+          <w:sz w:val="24"/>
+          <w:szCs w:val="32"/>
+        </w:rPr>
+        <w:t>Vaelya</w:t>
+      </w:r>
+      <w:proofErr w:type="spellEnd"/>
+      <w:r>
+        <w:rPr>
+          <w:rFonts w:ascii="Times New Roman" w:hAnsi="Times New Roman" w:cs="Times New Roman"/>
+          <w:sz w:val="24"/>
+          <w:szCs w:val="32"/>
+        </w:rPr>
+        <w:t>.</w:t>
       </w:r>
       <w:r>
         <w:rPr>
@@ -1882,7 +3171,25 @@
           <w:sz w:val="24"/>
           <w:szCs w:val="32"/>
         </w:rPr>
-        <w:t>– C’est Valyra mon nom</w:t>
+        <w:t xml:space="preserve">– C’est </w:t>
+      </w:r>
+      <w:proofErr w:type="spellStart"/>
+      <w:r>
+        <w:rPr>
+          <w:rFonts w:ascii="Times New Roman" w:hAnsi="Times New Roman" w:cs="Times New Roman"/>
+          <w:sz w:val="24"/>
+          <w:szCs w:val="32"/>
+        </w:rPr>
+        <w:t>Valyra</w:t>
+      </w:r>
+      <w:proofErr w:type="spellEnd"/>
+      <w:r>
+        <w:rPr>
+          <w:rFonts w:ascii="Times New Roman" w:hAnsi="Times New Roman" w:cs="Times New Roman"/>
+          <w:sz w:val="24"/>
+          <w:szCs w:val="32"/>
+        </w:rPr>
+        <w:t xml:space="preserve"> mon nom</w:t>
       </w:r>
       <w:r>
         <w:rPr>
@@ -1926,15 +3233,51 @@
           <w:sz w:val="24"/>
           <w:szCs w:val="32"/>
         </w:rPr>
-        <w:t>– Qu’est-ce que tu veux, Jory ?</w:t>
-      </w:r>
-      <w:r>
-        <w:rPr>
-          <w:rFonts w:ascii="Times New Roman" w:hAnsi="Times New Roman" w:cs="Times New Roman"/>
-          <w:sz w:val="24"/>
-          <w:szCs w:val="32"/>
-        </w:rPr>
-        <w:t xml:space="preserve"> interrogea Vaelya, ne voulant pas qu’il se sente mal à l’aise à cause de sa sœur.</w:t>
+        <w:t xml:space="preserve">– Qu’est-ce que tu veux, </w:t>
+      </w:r>
+      <w:proofErr w:type="spellStart"/>
+      <w:r>
+        <w:rPr>
+          <w:rFonts w:ascii="Times New Roman" w:hAnsi="Times New Roman" w:cs="Times New Roman"/>
+          <w:sz w:val="24"/>
+          <w:szCs w:val="32"/>
+        </w:rPr>
+        <w:t>Jory</w:t>
+      </w:r>
+      <w:proofErr w:type="spellEnd"/>
+      <w:r>
+        <w:rPr>
+          <w:rFonts w:ascii="Times New Roman" w:hAnsi="Times New Roman" w:cs="Times New Roman"/>
+          <w:sz w:val="24"/>
+          <w:szCs w:val="32"/>
+        </w:rPr>
+        <w:t> ?</w:t>
+      </w:r>
+      <w:r>
+        <w:rPr>
+          <w:rFonts w:ascii="Times New Roman" w:hAnsi="Times New Roman" w:cs="Times New Roman"/>
+          <w:sz w:val="24"/>
+          <w:szCs w:val="32"/>
+        </w:rPr>
+        <w:t xml:space="preserve"> interrogea </w:t>
+      </w:r>
+      <w:proofErr w:type="spellStart"/>
+      <w:r>
+        <w:rPr>
+          <w:rFonts w:ascii="Times New Roman" w:hAnsi="Times New Roman" w:cs="Times New Roman"/>
+          <w:sz w:val="24"/>
+          <w:szCs w:val="32"/>
+        </w:rPr>
+        <w:t>Vaelya</w:t>
+      </w:r>
+      <w:proofErr w:type="spellEnd"/>
+      <w:r>
+        <w:rPr>
+          <w:rFonts w:ascii="Times New Roman" w:hAnsi="Times New Roman" w:cs="Times New Roman"/>
+          <w:sz w:val="24"/>
+          <w:szCs w:val="32"/>
+        </w:rPr>
+        <w:t>, ne voulant pas qu’il se sente mal à l’aise à cause de sa sœur.</w:t>
       </w:r>
     </w:p>
     <w:p>
@@ -2022,7 +3365,25 @@
           <w:sz w:val="24"/>
           <w:szCs w:val="32"/>
         </w:rPr>
-        <w:t>– Valyra !</w:t>
+        <w:t xml:space="preserve">– </w:t>
+      </w:r>
+      <w:proofErr w:type="spellStart"/>
+      <w:r>
+        <w:rPr>
+          <w:rFonts w:ascii="Times New Roman" w:hAnsi="Times New Roman" w:cs="Times New Roman"/>
+          <w:sz w:val="24"/>
+          <w:szCs w:val="32"/>
+        </w:rPr>
+        <w:t>Valyra</w:t>
+      </w:r>
+      <w:proofErr w:type="spellEnd"/>
+      <w:r>
+        <w:rPr>
+          <w:rFonts w:ascii="Times New Roman" w:hAnsi="Times New Roman" w:cs="Times New Roman"/>
+          <w:sz w:val="24"/>
+          <w:szCs w:val="32"/>
+        </w:rPr>
+        <w:t> !</w:t>
       </w:r>
     </w:p>
     <w:p>
@@ -2104,13 +3465,23 @@
           <w:szCs w:val="32"/>
         </w:rPr>
       </w:pPr>
-      <w:r>
-        <w:rPr>
-          <w:rFonts w:ascii="Times New Roman" w:hAnsi="Times New Roman" w:cs="Times New Roman"/>
-          <w:sz w:val="24"/>
-          <w:szCs w:val="32"/>
-        </w:rPr>
-        <w:t>Valyra intervint.</w:t>
+      <w:proofErr w:type="spellStart"/>
+      <w:r>
+        <w:rPr>
+          <w:rFonts w:ascii="Times New Roman" w:hAnsi="Times New Roman" w:cs="Times New Roman"/>
+          <w:sz w:val="24"/>
+          <w:szCs w:val="32"/>
+        </w:rPr>
+        <w:t>Valyra</w:t>
+      </w:r>
+      <w:proofErr w:type="spellEnd"/>
+      <w:r>
+        <w:rPr>
+          <w:rFonts w:ascii="Times New Roman" w:hAnsi="Times New Roman" w:cs="Times New Roman"/>
+          <w:sz w:val="24"/>
+          <w:szCs w:val="32"/>
+        </w:rPr>
+        <w:t xml:space="preserve"> intervint.</w:t>
       </w:r>
     </w:p>
     <w:p>
@@ -2175,85 +3546,152 @@
           <w:szCs w:val="32"/>
         </w:rPr>
         <w:t xml:space="preserve">il </w:t>
+      </w:r>
+      <w:r>
+        <w:rPr>
+          <w:rFonts w:ascii="Times New Roman" w:hAnsi="Times New Roman" w:cs="Times New Roman"/>
+          <w:sz w:val="24"/>
+          <w:szCs w:val="32"/>
+        </w:rPr>
+        <w:t>est mort. J’ai compris que ça devait être ça dont parlaient les deux hommes.</w:t>
+      </w:r>
+    </w:p>
+    <w:p>
+      <w:pPr>
+        <w:pStyle w:val="Sansinterligne"/>
+        <w:ind w:firstLine="709"/>
+        <w:jc w:val="both"/>
+        <w:rPr>
+          <w:rFonts w:ascii="Times New Roman" w:hAnsi="Times New Roman" w:cs="Times New Roman"/>
+          <w:sz w:val="24"/>
+          <w:szCs w:val="32"/>
+        </w:rPr>
+      </w:pPr>
+      <w:r>
+        <w:rPr>
+          <w:rFonts w:ascii="Times New Roman" w:hAnsi="Times New Roman" w:cs="Times New Roman"/>
+          <w:sz w:val="24"/>
+          <w:szCs w:val="32"/>
+        </w:rPr>
+        <w:t xml:space="preserve">– Qui ? Dis-nous qui c’était, le pressa </w:t>
+      </w:r>
+      <w:proofErr w:type="spellStart"/>
+      <w:r>
+        <w:rPr>
+          <w:rFonts w:ascii="Times New Roman" w:hAnsi="Times New Roman" w:cs="Times New Roman"/>
+          <w:sz w:val="24"/>
+          <w:szCs w:val="32"/>
+        </w:rPr>
+        <w:t>Vaelya</w:t>
+      </w:r>
+      <w:proofErr w:type="spellEnd"/>
+      <w:r>
+        <w:rPr>
+          <w:rFonts w:ascii="Times New Roman" w:hAnsi="Times New Roman" w:cs="Times New Roman"/>
+          <w:sz w:val="24"/>
+          <w:szCs w:val="32"/>
+        </w:rPr>
+        <w:t>. L’homme qui donnait les instructions, qui était-ce ?</w:t>
+      </w:r>
+    </w:p>
+    <w:p>
+      <w:pPr>
+        <w:pStyle w:val="Sansinterligne"/>
+        <w:ind w:firstLine="709"/>
+        <w:jc w:val="both"/>
+        <w:rPr>
+          <w:rFonts w:ascii="Times New Roman" w:hAnsi="Times New Roman" w:cs="Times New Roman"/>
+          <w:sz w:val="24"/>
+          <w:szCs w:val="32"/>
+        </w:rPr>
+      </w:pPr>
+      <w:r>
+        <w:rPr>
+          <w:rFonts w:ascii="Times New Roman" w:hAnsi="Times New Roman" w:cs="Times New Roman"/>
+          <w:sz w:val="24"/>
+          <w:szCs w:val="32"/>
+        </w:rPr>
+        <w:t xml:space="preserve">– </w:t>
+      </w:r>
+      <w:proofErr w:type="spellStart"/>
+      <w:r>
+        <w:rPr>
+          <w:rFonts w:ascii="Times New Roman" w:hAnsi="Times New Roman" w:cs="Times New Roman"/>
+          <w:sz w:val="24"/>
+          <w:szCs w:val="32"/>
+        </w:rPr>
+        <w:t>Ser</w:t>
+      </w:r>
+      <w:proofErr w:type="spellEnd"/>
+      <w:r>
+        <w:rPr>
+          <w:rFonts w:ascii="Times New Roman" w:hAnsi="Times New Roman" w:cs="Times New Roman"/>
+          <w:sz w:val="24"/>
+          <w:szCs w:val="32"/>
+        </w:rPr>
+        <w:t xml:space="preserve"> Barton.</w:t>
+      </w:r>
+      <w:r>
+        <w:rPr>
+          <w:rFonts w:ascii="Times New Roman" w:hAnsi="Times New Roman" w:cs="Times New Roman"/>
+          <w:sz w:val="24"/>
+          <w:szCs w:val="32"/>
+        </w:rPr>
+        <w:t xml:space="preserve"> C’est lui qui a manigancé tout ça.</w:t>
+      </w:r>
+    </w:p>
+    <w:p>
+      <w:pPr>
+        <w:pStyle w:val="Sansinterligne"/>
+        <w:tabs>
+          <w:tab w:val="left" w:pos="7488"/>
+        </w:tabs>
+        <w:ind w:firstLine="709"/>
+        <w:jc w:val="both"/>
+        <w:rPr>
+          <w:rFonts w:ascii="Times New Roman" w:hAnsi="Times New Roman" w:cs="Times New Roman"/>
+          <w:sz w:val="24"/>
+          <w:szCs w:val="32"/>
+        </w:rPr>
+      </w:pPr>
+      <w:proofErr w:type="spellStart"/>
+      <w:r>
+        <w:rPr>
+          <w:rFonts w:ascii="Times New Roman" w:hAnsi="Times New Roman" w:cs="Times New Roman"/>
+          <w:sz w:val="24"/>
+          <w:szCs w:val="32"/>
+        </w:rPr>
+        <w:t>Valyra</w:t>
+      </w:r>
+      <w:proofErr w:type="spellEnd"/>
+      <w:r>
+        <w:rPr>
+          <w:rFonts w:ascii="Times New Roman" w:hAnsi="Times New Roman" w:cs="Times New Roman"/>
+          <w:sz w:val="24"/>
+          <w:szCs w:val="32"/>
+        </w:rPr>
+        <w:t xml:space="preserve"> se tourna vers </w:t>
+      </w:r>
+      <w:proofErr w:type="spellStart"/>
+      <w:r>
+        <w:rPr>
+          <w:rFonts w:ascii="Times New Roman" w:hAnsi="Times New Roman" w:cs="Times New Roman"/>
+          <w:sz w:val="24"/>
+          <w:szCs w:val="32"/>
+        </w:rPr>
+        <w:t>Vaelya</w:t>
+      </w:r>
+      <w:proofErr w:type="spellEnd"/>
+      <w:r>
+        <w:rPr>
+          <w:rFonts w:ascii="Times New Roman" w:hAnsi="Times New Roman" w:cs="Times New Roman"/>
+          <w:sz w:val="24"/>
+          <w:szCs w:val="32"/>
+        </w:rPr>
+        <w:t>, et lui lança un regard éloquent.</w:t>
       </w:r>
       <w:bookmarkStart w:id="0" w:name="_GoBack"/>
       <w:bookmarkEnd w:id="0"/>
-      <w:r>
-        <w:rPr>
-          <w:rFonts w:ascii="Times New Roman" w:hAnsi="Times New Roman" w:cs="Times New Roman"/>
-          <w:sz w:val="24"/>
-          <w:szCs w:val="32"/>
-        </w:rPr>
-        <w:t>est mort. J’ai compris que ça devait être ça dont parlaient les deux hommes.</w:t>
-      </w:r>
-    </w:p>
-    <w:p>
-      <w:pPr>
-        <w:pStyle w:val="Sansinterligne"/>
-        <w:ind w:firstLine="709"/>
-        <w:jc w:val="both"/>
-        <w:rPr>
-          <w:rFonts w:ascii="Times New Roman" w:hAnsi="Times New Roman" w:cs="Times New Roman"/>
-          <w:sz w:val="24"/>
-          <w:szCs w:val="32"/>
-        </w:rPr>
-      </w:pPr>
-      <w:r>
-        <w:rPr>
-          <w:rFonts w:ascii="Times New Roman" w:hAnsi="Times New Roman" w:cs="Times New Roman"/>
-          <w:sz w:val="24"/>
-          <w:szCs w:val="32"/>
-        </w:rPr>
-        <w:t>– Qui ? Dis-nous qui c’était, le pressa Vaelya. L’homme qui donnait les instructions, qui était-ce ?</w:t>
-      </w:r>
-    </w:p>
-    <w:p>
-      <w:pPr>
-        <w:pStyle w:val="Sansinterligne"/>
-        <w:ind w:firstLine="709"/>
-        <w:jc w:val="both"/>
-        <w:rPr>
-          <w:rFonts w:ascii="Times New Roman" w:hAnsi="Times New Roman" w:cs="Times New Roman"/>
-          <w:sz w:val="24"/>
-          <w:szCs w:val="32"/>
-        </w:rPr>
-      </w:pPr>
-      <w:r>
-        <w:rPr>
-          <w:rFonts w:ascii="Times New Roman" w:hAnsi="Times New Roman" w:cs="Times New Roman"/>
-          <w:sz w:val="24"/>
-          <w:szCs w:val="32"/>
-        </w:rPr>
-        <w:t>– Ser Barton.</w:t>
-      </w:r>
-      <w:r>
-        <w:rPr>
-          <w:rFonts w:ascii="Times New Roman" w:hAnsi="Times New Roman" w:cs="Times New Roman"/>
-          <w:sz w:val="24"/>
-          <w:szCs w:val="32"/>
-        </w:rPr>
-        <w:t xml:space="preserve"> C’est lui qui a manigancé tout ça.</w:t>
-      </w:r>
-    </w:p>
-    <w:p>
-      <w:pPr>
-        <w:pStyle w:val="Sansinterligne"/>
-        <w:ind w:firstLine="709"/>
-        <w:jc w:val="both"/>
-        <w:rPr>
-          <w:rFonts w:ascii="Times New Roman" w:hAnsi="Times New Roman" w:cs="Times New Roman"/>
-          <w:sz w:val="24"/>
-          <w:szCs w:val="32"/>
-        </w:rPr>
-      </w:pPr>
-      <w:r>
-        <w:rPr>
-          <w:rFonts w:ascii="Times New Roman" w:hAnsi="Times New Roman" w:cs="Times New Roman"/>
-          <w:sz w:val="24"/>
-          <w:szCs w:val="32"/>
-        </w:rPr>
-        <w:t>Valyra se tourna vers Vaelya, et lui lança un regard éloquent.</w:t>
-      </w:r>
     </w:p>
     <w:sectPr>
       <w:pgSz w:w="11906" w:h="16838"/>
@@ -2946,4 +4384,16 @@
   <a:objectDefaults/>
   <a:extraClrSchemeLst/>
 </a:theme>
+</file>
+
+<file path=customXml/item1.xml><?xml version="1.0" encoding="utf-8"?>
+<b:Sources xmlns:b="http://schemas.openxmlformats.org/officeDocument/2006/bibliography" xmlns="http://schemas.openxmlformats.org/officeDocument/2006/bibliography" SelectedStyle="\APA.XSL" StyleName="APA"/>
+</file>
+
+<file path=customXml/itemProps1.xml><?xml version="1.0" encoding="utf-8"?>
+<ds:datastoreItem xmlns:ds="http://schemas.openxmlformats.org/officeDocument/2006/customXml" ds:itemID="{2800F296-A696-4410-B5CF-A219C996A39B}">
+  <ds:schemaRefs>
+    <ds:schemaRef ds:uri="http://schemas.openxmlformats.org/officeDocument/2006/bibliography"/>
+  </ds:schemaRefs>
+</ds:datastoreItem>
 </file>
</xml_diff>